<commit_message>
modify the outline document
</commit_message>
<xml_diff>
--- a/Thesis_Outline.docx
+++ b/Thesis_Outline.docx
@@ -260,10 +260,282 @@
         <w:t>Vir</w:t>
       </w:r>
       <w:r>
-        <w:t>tualization Techniques,</w:t>
-      </w:r>
-      <w:r>
-        <w:t xml:space="preserve"> </w:t>
+        <w:t xml:space="preserve">tualization Techniques, </w:t>
+      </w:r>
+      <w:r>
+        <w:t>Optical/Electrical Communication buffer scheme.</w:t>
+      </w:r>
+    </w:p>
+    <w:p>
+      <w:pPr>
+        <w:pStyle w:val="ListParagraph"/>
+        <w:numPr>
+          <w:ilvl w:val="1"/>
+          <w:numId w:val="1"/>
+        </w:numPr>
+        <w:ind w:firstLineChars="0"/>
+      </w:pPr>
+      <w:r>
+        <w:t>Motivation</w:t>
+      </w:r>
+    </w:p>
+    <w:p>
+      <w:pPr>
+        <w:pStyle w:val="ListParagraph"/>
+        <w:numPr>
+          <w:ilvl w:val="0"/>
+          <w:numId w:val="3"/>
+        </w:numPr>
+        <w:ind w:firstLineChars="0"/>
+      </w:pPr>
+      <w:r>
+        <w:t>Due to the agile deployment of centralization, the future internet will benefit from SDN scenario, which will introduce a different signaling process comparing to nowadays’ network system</w:t>
+      </w:r>
+    </w:p>
+    <w:p>
+      <w:pPr>
+        <w:pStyle w:val="ListParagraph"/>
+        <w:numPr>
+          <w:ilvl w:val="0"/>
+          <w:numId w:val="3"/>
+        </w:numPr>
+        <w:ind w:firstLineChars="0"/>
+      </w:pPr>
+      <w:r>
+        <w:t xml:space="preserve">Because of the requirement of real-time communication (&lt;50ms), the delay of the packet forwarding process should be optimized, </w:t>
+      </w:r>
+      <w:r>
+        <w:t>(for instance the waiting time in 3-shake-hand).</w:t>
+      </w:r>
+    </w:p>
+    <w:p>
+      <w:pPr>
+        <w:pStyle w:val="ListParagraph"/>
+        <w:numPr>
+          <w:ilvl w:val="0"/>
+          <w:numId w:val="3"/>
+        </w:numPr>
+        <w:ind w:firstLineChars="0"/>
+      </w:pPr>
+      <w:r>
+        <w:t>Current researches are more likely to measure a lots of packets transmission time to get a mean delay time under different situations, while we would like to numerically derivate the distribution function of the delay time, which can be a general expression and can be applied to most situations with different parameters.</w:t>
+      </w:r>
+    </w:p>
+    <w:p>
+      <w:pPr>
+        <w:pStyle w:val="ListParagraph"/>
+        <w:numPr>
+          <w:ilvl w:val="1"/>
+          <w:numId w:val="1"/>
+        </w:numPr>
+        <w:ind w:firstLineChars="0"/>
+      </w:pPr>
+      <w:r>
+        <w:t>Main Structure</w:t>
+      </w:r>
+    </w:p>
+    <w:p>
+      <w:pPr>
+        <w:pStyle w:val="ListParagraph"/>
+        <w:ind w:left="840" w:firstLineChars="0" w:firstLine="0"/>
+      </w:pPr>
+      <w:r>
+        <w:t>Overview of chapter content</w:t>
+      </w:r>
+    </w:p>
+    <w:p/>
+    <w:p>
+      <w:pPr>
+        <w:pStyle w:val="ListParagraph"/>
+        <w:numPr>
+          <w:ilvl w:val="0"/>
+          <w:numId w:val="1"/>
+        </w:numPr>
+        <w:ind w:firstLineChars="0"/>
+      </w:pPr>
+      <w:r>
+        <w:rPr>
+          <w:rFonts w:hint="eastAsia"/>
+        </w:rPr>
+        <w:t>F</w:t>
+      </w:r>
+      <w:r>
+        <w:t>uture Internet</w:t>
+      </w:r>
+    </w:p>
+    <w:p>
+      <w:pPr>
+        <w:pStyle w:val="ListParagraph"/>
+        <w:numPr>
+          <w:ilvl w:val="1"/>
+          <w:numId w:val="1"/>
+        </w:numPr>
+        <w:ind w:firstLineChars="0"/>
+      </w:pPr>
+      <w:r>
+        <w:t>Software Defined Network</w:t>
+      </w:r>
+    </w:p>
+    <w:p>
+      <w:pPr>
+        <w:pStyle w:val="ListParagraph"/>
+        <w:numPr>
+          <w:ilvl w:val="2"/>
+          <w:numId w:val="1"/>
+        </w:numPr>
+        <w:ind w:firstLineChars="0"/>
+      </w:pPr>
+      <w:r>
+        <w:t>Architecture of SDN</w:t>
+      </w:r>
+    </w:p>
+    <w:p>
+      <w:pPr>
+        <w:pStyle w:val="ListParagraph"/>
+        <w:numPr>
+          <w:ilvl w:val="0"/>
+          <w:numId w:val="4"/>
+        </w:numPr>
+        <w:ind w:firstLineChars="0"/>
+      </w:pPr>
+      <w:r>
+        <w:t>Short history and current state.</w:t>
+      </w:r>
+    </w:p>
+    <w:p>
+      <w:pPr>
+        <w:pStyle w:val="ListParagraph"/>
+        <w:numPr>
+          <w:ilvl w:val="0"/>
+          <w:numId w:val="4"/>
+        </w:numPr>
+        <w:ind w:firstLineChars="0"/>
+      </w:pPr>
+      <w:r>
+        <w:t xml:space="preserve">General scheme, </w:t>
+      </w:r>
+      <w:proofErr w:type="gramStart"/>
+      <w:r>
+        <w:t>the decouple</w:t>
+      </w:r>
+      <w:proofErr w:type="gramEnd"/>
+      <w:r>
+        <w:t xml:space="preserve"> of Control and Data Plane</w:t>
+      </w:r>
+      <w:r>
+        <w:t>, the concept of centralization.</w:t>
+      </w:r>
+    </w:p>
+    <w:p>
+      <w:pPr>
+        <w:pStyle w:val="ListParagraph"/>
+        <w:numPr>
+          <w:ilvl w:val="0"/>
+          <w:numId w:val="4"/>
+        </w:numPr>
+        <w:ind w:firstLineChars="0"/>
+      </w:pPr>
+      <w:r>
+        <w:t>Briefly introduce communication scheme between different planes and the protocols</w:t>
+      </w:r>
+      <w:r>
+        <w:t xml:space="preserve"> (</w:t>
+      </w:r>
+      <w:proofErr w:type="spellStart"/>
+      <w:r>
+        <w:t>OpenFlow</w:t>
+      </w:r>
+      <w:proofErr w:type="spellEnd"/>
+      <w:r>
+        <w:t xml:space="preserve">, Northbound and Southbound, etc.) </w:t>
+      </w:r>
+    </w:p>
+    <w:p>
+      <w:pPr>
+        <w:pStyle w:val="ListParagraph"/>
+        <w:ind w:left="1920" w:firstLineChars="0" w:firstLine="0"/>
+      </w:pPr>
+    </w:p>
+    <w:p>
+      <w:pPr>
+        <w:pStyle w:val="ListParagraph"/>
+        <w:numPr>
+          <w:ilvl w:val="2"/>
+          <w:numId w:val="1"/>
+        </w:numPr>
+        <w:ind w:firstLineChars="0"/>
+      </w:pPr>
+      <w:r>
+        <w:lastRenderedPageBreak/>
+        <w:t>Future application</w:t>
+      </w:r>
+      <w:r>
+        <w:t xml:space="preserve"> of SDN</w:t>
+      </w:r>
+    </w:p>
+    <w:p>
+      <w:pPr>
+        <w:pStyle w:val="ListParagraph"/>
+        <w:numPr>
+          <w:ilvl w:val="0"/>
+          <w:numId w:val="5"/>
+        </w:numPr>
+        <w:ind w:firstLineChars="0"/>
+      </w:pPr>
+      <w:r>
+        <w:t>Advantages compared to the traditional network structure</w:t>
+      </w:r>
+    </w:p>
+    <w:p>
+      <w:pPr>
+        <w:pStyle w:val="ListParagraph"/>
+        <w:numPr>
+          <w:ilvl w:val="0"/>
+          <w:numId w:val="5"/>
+        </w:numPr>
+        <w:ind w:firstLineChars="0"/>
+      </w:pPr>
+      <w:r>
+        <w:t>Problem faced before widely deployed</w:t>
+      </w:r>
+    </w:p>
+    <w:p>
+      <w:pPr>
+        <w:pStyle w:val="ListParagraph"/>
+        <w:numPr>
+          <w:ilvl w:val="1"/>
+          <w:numId w:val="1"/>
+        </w:numPr>
+        <w:ind w:firstLineChars="0"/>
+      </w:pPr>
+      <w:r>
+        <w:t>Efficient packet forwarding</w:t>
+      </w:r>
+    </w:p>
+    <w:p>
+      <w:pPr>
+        <w:pStyle w:val="ListParagraph"/>
+        <w:numPr>
+          <w:ilvl w:val="2"/>
+          <w:numId w:val="1"/>
+        </w:numPr>
+        <w:ind w:firstLineChars="0"/>
+      </w:pPr>
+      <w:r>
+        <w:t>Packet Flow Path</w:t>
+      </w:r>
+    </w:p>
+    <w:p>
+      <w:pPr>
+        <w:pStyle w:val="ListParagraph"/>
+        <w:numPr>
+          <w:ilvl w:val="2"/>
+          <w:numId w:val="1"/>
+        </w:numPr>
+        <w:ind w:firstLineChars="0"/>
+      </w:pPr>
+      <w:r>
+        <w:t>Network Function Virtualization</w:t>
       </w:r>
       <w:bookmarkStart w:id="0" w:name="_GoBack"/>
       <w:bookmarkEnd w:id="0"/>
@@ -271,6 +543,41 @@
     <w:p>
       <w:pPr>
         <w:pStyle w:val="ListParagraph"/>
+        <w:ind w:left="840" w:firstLineChars="0" w:firstLine="0"/>
+      </w:pPr>
+      <w:r>
+        <w:t xml:space="preserve">Discuss about the reason to set up Flow Path, combined with the no buffer scenario for Optical </w:t>
+      </w:r>
+      <w:proofErr w:type="spellStart"/>
+      <w:r>
+        <w:t>Comm</w:t>
+      </w:r>
+      <w:proofErr w:type="spellEnd"/>
+      <w:r>
+        <w:t xml:space="preserve">; </w:t>
+      </w:r>
+    </w:p>
+    <w:p>
+      <w:pPr>
+        <w:pStyle w:val="ListParagraph"/>
+        <w:ind w:left="840" w:firstLineChars="0" w:firstLine="0"/>
+      </w:pPr>
+      <w:r>
+        <w:t>Introduce the NFV concept and MPLS, which is used to establish the virtual channel for flow.</w:t>
+      </w:r>
+    </w:p>
+    <w:p>
+      <w:pPr>
+        <w:pStyle w:val="ListParagraph"/>
+        <w:ind w:left="840" w:firstLineChars="0" w:firstLine="0"/>
+      </w:pPr>
+      <w:r>
+        <w:t>Discuss about the waiting delay in communication and the real-time requirement.</w:t>
+      </w:r>
+    </w:p>
+    <w:p>
+      <w:pPr>
+        <w:pStyle w:val="ListParagraph"/>
         <w:numPr>
           <w:ilvl w:val="1"/>
           <w:numId w:val="1"/>
@@ -278,16 +585,44 @@
         <w:ind w:firstLineChars="0"/>
       </w:pPr>
       <w:r>
-        <w:t>Motivation</w:t>
-      </w:r>
-    </w:p>
-    <w:p>
-      <w:pPr>
-        <w:pStyle w:val="ListParagraph"/>
-        <w:ind w:left="840" w:firstLineChars="0" w:firstLine="0"/>
-      </w:pPr>
-      <w:r>
-        <w:t>Discuss about the problem faced, the challenge will meet and the expected output</w:t>
+        <w:t>Cloud support</w:t>
+      </w:r>
+    </w:p>
+    <w:p>
+      <w:pPr>
+        <w:pStyle w:val="ListParagraph"/>
+        <w:ind w:left="780" w:firstLineChars="0" w:firstLine="0"/>
+      </w:pPr>
+      <w:r>
+        <w:t>Mainly about the DB support</w:t>
+      </w:r>
+      <w:r>
+        <w:t xml:space="preserve"> for controller.</w:t>
+      </w:r>
+    </w:p>
+    <w:p>
+      <w:pPr>
+        <w:pStyle w:val="ListParagraph"/>
+        <w:ind w:left="780" w:firstLineChars="0" w:firstLine="0"/>
+      </w:pPr>
+      <w:r>
+        <w:t xml:space="preserve"> </w:t>
+      </w:r>
+    </w:p>
+    <w:p>
+      <w:pPr>
+        <w:pStyle w:val="ListParagraph"/>
+        <w:numPr>
+          <w:ilvl w:val="0"/>
+          <w:numId w:val="1"/>
+        </w:numPr>
+        <w:ind w:firstLineChars="0"/>
+      </w:pPr>
+      <w:r>
+        <w:rPr>
+          <w:rFonts w:hint="eastAsia"/>
+        </w:rPr>
+        <w:t>Modeling</w:t>
       </w:r>
     </w:p>
     <w:p>
@@ -300,7 +635,7 @@
         <w:ind w:firstLineChars="0"/>
       </w:pPr>
       <w:r>
-        <w:t>Main Structure</w:t>
+        <w:t>Modeling the path establishment processing</w:t>
       </w:r>
     </w:p>
     <w:p>
@@ -309,27 +644,15 @@
         <w:ind w:left="840" w:firstLineChars="0" w:firstLine="0"/>
       </w:pPr>
       <w:r>
-        <w:t>Overview of chapter content</w:t>
-      </w:r>
-    </w:p>
-    <w:p/>
-    <w:p>
-      <w:pPr>
-        <w:pStyle w:val="ListParagraph"/>
-        <w:numPr>
-          <w:ilvl w:val="0"/>
-          <w:numId w:val="1"/>
-        </w:numPr>
-        <w:ind w:firstLineChars="0"/>
-      </w:pPr>
-      <w:r>
-        <w:rPr>
-          <w:rFonts w:hint="eastAsia"/>
-        </w:rPr>
-        <w:t>F</w:t>
-      </w:r>
-      <w:r>
-        <w:t>uture Internet</w:t>
+        <w:t xml:space="preserve">Explain the general signaling communication </w:t>
+      </w:r>
+      <w:proofErr w:type="gramStart"/>
+      <w:r>
+        <w:t>architecture(</w:t>
+      </w:r>
+      <w:proofErr w:type="gramEnd"/>
+      <w:r>
+        <w:t>amongst Data-Control-DB) we are going to analyze, and Signaling Time Diagram.</w:t>
       </w:r>
     </w:p>
     <w:p>
@@ -342,7 +665,7 @@
         <w:ind w:firstLineChars="0"/>
       </w:pPr>
       <w:r>
-        <w:t>Software Defined Network</w:t>
+        <w:t>Modeling by Task Graphs</w:t>
       </w:r>
     </w:p>
     <w:p>
@@ -351,161 +674,7 @@
         <w:ind w:left="840" w:firstLineChars="0" w:firstLine="0"/>
       </w:pPr>
       <w:r>
-        <w:t>Mainly talk about the concept of SDN, Control and Data Plane, the advantage of the SDN deployment, Centralization.</w:t>
-      </w:r>
-    </w:p>
-    <w:p>
-      <w:pPr>
-        <w:pStyle w:val="ListParagraph"/>
-        <w:numPr>
-          <w:ilvl w:val="1"/>
-          <w:numId w:val="1"/>
-        </w:numPr>
-        <w:ind w:firstLineChars="0"/>
-      </w:pPr>
-      <w:r>
-        <w:t>Efficient packet forwarding</w:t>
-      </w:r>
-    </w:p>
-    <w:p>
-      <w:pPr>
-        <w:pStyle w:val="ListParagraph"/>
-        <w:ind w:left="840" w:firstLineChars="0" w:firstLine="0"/>
-      </w:pPr>
-      <w:r>
-        <w:t xml:space="preserve">Discuss about the reason to set up Flow Path, combined with the no buffer scenario for Optical </w:t>
-      </w:r>
-      <w:proofErr w:type="spellStart"/>
-      <w:r>
-        <w:t>Comm</w:t>
-      </w:r>
-      <w:proofErr w:type="spellEnd"/>
-      <w:r>
-        <w:t xml:space="preserve">; </w:t>
-      </w:r>
-    </w:p>
-    <w:p>
-      <w:pPr>
-        <w:pStyle w:val="ListParagraph"/>
-        <w:ind w:left="840" w:firstLineChars="0" w:firstLine="0"/>
-      </w:pPr>
-      <w:r>
-        <w:t>Introduce the NFV concept and MPLS, which is used to establish the virtual channel for flow.</w:t>
-      </w:r>
-    </w:p>
-    <w:p>
-      <w:pPr>
-        <w:pStyle w:val="ListParagraph"/>
-        <w:ind w:left="840" w:firstLineChars="0" w:firstLine="0"/>
-      </w:pPr>
-      <w:r>
-        <w:t>Discuss about the waiting delay in communication and the real-time requirement.</w:t>
-      </w:r>
-    </w:p>
-    <w:p>
-      <w:pPr>
-        <w:pStyle w:val="ListParagraph"/>
-        <w:numPr>
-          <w:ilvl w:val="1"/>
-          <w:numId w:val="1"/>
-        </w:numPr>
-        <w:ind w:firstLineChars="0"/>
-      </w:pPr>
-      <w:r>
-        <w:t>Cloud support</w:t>
-      </w:r>
-    </w:p>
-    <w:p>
-      <w:pPr>
-        <w:pStyle w:val="ListParagraph"/>
-        <w:ind w:left="780" w:firstLineChars="0" w:firstLine="0"/>
-      </w:pPr>
-      <w:r>
-        <w:t>Mainly about the DB support</w:t>
-      </w:r>
-      <w:r>
-        <w:t xml:space="preserve"> for controller.</w:t>
-      </w:r>
-    </w:p>
-    <w:p>
-      <w:pPr>
-        <w:pStyle w:val="ListParagraph"/>
-        <w:ind w:left="780" w:firstLineChars="0" w:firstLine="0"/>
-      </w:pPr>
-      <w:r>
-        <w:t xml:space="preserve"> </w:t>
-      </w:r>
-    </w:p>
-    <w:p>
-      <w:pPr>
-        <w:pStyle w:val="ListParagraph"/>
-        <w:numPr>
-          <w:ilvl w:val="0"/>
-          <w:numId w:val="1"/>
-        </w:numPr>
-        <w:ind w:firstLineChars="0"/>
-      </w:pPr>
-      <w:r>
-        <w:rPr>
-          <w:rFonts w:hint="eastAsia"/>
-        </w:rPr>
-        <w:t>Modeling</w:t>
-      </w:r>
-    </w:p>
-    <w:p>
-      <w:pPr>
-        <w:pStyle w:val="ListParagraph"/>
-        <w:numPr>
-          <w:ilvl w:val="1"/>
-          <w:numId w:val="1"/>
-        </w:numPr>
-        <w:ind w:firstLineChars="0"/>
-      </w:pPr>
-      <w:r>
-        <w:t>Modeling the path establishment processing</w:t>
-      </w:r>
-    </w:p>
-    <w:p>
-      <w:pPr>
-        <w:pStyle w:val="ListParagraph"/>
-        <w:ind w:left="840" w:firstLineChars="0" w:firstLine="0"/>
-      </w:pPr>
-      <w:r>
-        <w:t xml:space="preserve">Explain the general signaling communication </w:t>
-      </w:r>
-      <w:proofErr w:type="gramStart"/>
-      <w:r>
-        <w:t>architecture(</w:t>
-      </w:r>
-      <w:proofErr w:type="gramEnd"/>
-      <w:r>
-        <w:t>amongst Data-Control-DB) we are going to analyze, and Signaling Time Diagram.</w:t>
-      </w:r>
-    </w:p>
-    <w:p>
-      <w:pPr>
-        <w:pStyle w:val="ListParagraph"/>
-        <w:numPr>
-          <w:ilvl w:val="1"/>
-          <w:numId w:val="1"/>
-        </w:numPr>
-        <w:ind w:firstLineChars="0"/>
-      </w:pPr>
-      <w:r>
-        <w:t>Modeling by Task Graphs</w:t>
-      </w:r>
-    </w:p>
-    <w:p>
-      <w:pPr>
-        <w:pStyle w:val="ListParagraph"/>
-        <w:ind w:left="840" w:firstLineChars="0" w:firstLine="0"/>
-      </w:pPr>
-      <w:r>
-        <w:t xml:space="preserve">Apply the task representation to the general model, and introduce queueing system to </w:t>
-      </w:r>
-      <w:r>
-        <w:lastRenderedPageBreak/>
-        <w:t>describe the sub system of each abstracted task. Then introduce the Task Graph Reduction method.</w:t>
+        <w:t>Apply the task representation to the general model, and introduce queueing system to describe the sub system of each abstracted task. Then introduce the Task Graph Reduction method.</w:t>
       </w:r>
     </w:p>
     <w:p>
@@ -779,6 +948,95 @@
 <file path=word/numbering.xml><?xml version="1.0" encoding="utf-8"?>
 <w:numbering xmlns:wpc="http://schemas.microsoft.com/office/word/2010/wordprocessingCanvas" xmlns:mc="http://schemas.openxmlformats.org/markup-compatibility/2006" xmlns:o="urn:schemas-microsoft-com:office:office" xmlns:r="http://schemas.openxmlformats.org/officeDocument/2006/relationships" xmlns:m="http://schemas.openxmlformats.org/officeDocument/2006/math" xmlns:v="urn:schemas-microsoft-com:vml" xmlns:wp14="http://schemas.microsoft.com/office/word/2010/wordprocessingDrawing" xmlns:wp="http://schemas.openxmlformats.org/drawingml/2006/wordprocessingDrawing" xmlns:w10="urn:schemas-microsoft-com:office:word" xmlns:w="http://schemas.openxmlformats.org/wordprocessingml/2006/main" xmlns:w14="http://schemas.microsoft.com/office/word/2010/wordml" xmlns:w15="http://schemas.microsoft.com/office/word/2012/wordml" xmlns:wpg="http://schemas.microsoft.com/office/word/2010/wordprocessingGroup" xmlns:wpi="http://schemas.microsoft.com/office/word/2010/wordprocessingInk" xmlns:wne="http://schemas.microsoft.com/office/word/2006/wordml" xmlns:wps="http://schemas.microsoft.com/office/word/2010/wordprocessingShape" mc:Ignorable="w14 w15 wp14">
   <w:abstractNum w:abstractNumId="0" w15:restartNumberingAfterBreak="0">
+    <w:nsid w:val="00F024C4"/>
+    <w:multiLevelType w:val="hybridMultilevel"/>
+    <w:tmpl w:val="EA9E756A"/>
+    <w:lvl w:ilvl="0" w:tplc="23DE4718">
+      <w:start w:val="1"/>
+      <w:numFmt w:val="decimal"/>
+      <w:lvlText w:val="%1)"/>
+      <w:lvlJc w:val="left"/>
+      <w:pPr>
+        <w:ind w:left="1920" w:hanging="360"/>
+      </w:pPr>
+      <w:rPr>
+        <w:rFonts w:hint="default"/>
+      </w:rPr>
+    </w:lvl>
+    <w:lvl w:ilvl="1" w:tplc="04090019" w:tentative="1">
+      <w:start w:val="1"/>
+      <w:numFmt w:val="lowerLetter"/>
+      <w:lvlText w:val="%2."/>
+      <w:lvlJc w:val="left"/>
+      <w:pPr>
+        <w:ind w:left="2640" w:hanging="360"/>
+      </w:pPr>
+    </w:lvl>
+    <w:lvl w:ilvl="2" w:tplc="0409001B" w:tentative="1">
+      <w:start w:val="1"/>
+      <w:numFmt w:val="lowerRoman"/>
+      <w:lvlText w:val="%3."/>
+      <w:lvlJc w:val="right"/>
+      <w:pPr>
+        <w:ind w:left="3360" w:hanging="180"/>
+      </w:pPr>
+    </w:lvl>
+    <w:lvl w:ilvl="3" w:tplc="0409000F" w:tentative="1">
+      <w:start w:val="1"/>
+      <w:numFmt w:val="decimal"/>
+      <w:lvlText w:val="%4."/>
+      <w:lvlJc w:val="left"/>
+      <w:pPr>
+        <w:ind w:left="4080" w:hanging="360"/>
+      </w:pPr>
+    </w:lvl>
+    <w:lvl w:ilvl="4" w:tplc="04090019" w:tentative="1">
+      <w:start w:val="1"/>
+      <w:numFmt w:val="lowerLetter"/>
+      <w:lvlText w:val="%5."/>
+      <w:lvlJc w:val="left"/>
+      <w:pPr>
+        <w:ind w:left="4800" w:hanging="360"/>
+      </w:pPr>
+    </w:lvl>
+    <w:lvl w:ilvl="5" w:tplc="0409001B" w:tentative="1">
+      <w:start w:val="1"/>
+      <w:numFmt w:val="lowerRoman"/>
+      <w:lvlText w:val="%6."/>
+      <w:lvlJc w:val="right"/>
+      <w:pPr>
+        <w:ind w:left="5520" w:hanging="180"/>
+      </w:pPr>
+    </w:lvl>
+    <w:lvl w:ilvl="6" w:tplc="0409000F" w:tentative="1">
+      <w:start w:val="1"/>
+      <w:numFmt w:val="decimal"/>
+      <w:lvlText w:val="%7."/>
+      <w:lvlJc w:val="left"/>
+      <w:pPr>
+        <w:ind w:left="6240" w:hanging="360"/>
+      </w:pPr>
+    </w:lvl>
+    <w:lvl w:ilvl="7" w:tplc="04090019" w:tentative="1">
+      <w:start w:val="1"/>
+      <w:numFmt w:val="lowerLetter"/>
+      <w:lvlText w:val="%8."/>
+      <w:lvlJc w:val="left"/>
+      <w:pPr>
+        <w:ind w:left="6960" w:hanging="360"/>
+      </w:pPr>
+    </w:lvl>
+    <w:lvl w:ilvl="8" w:tplc="0409001B" w:tentative="1">
+      <w:start w:val="1"/>
+      <w:numFmt w:val="lowerRoman"/>
+      <w:lvlText w:val="%9."/>
+      <w:lvlJc w:val="right"/>
+      <w:pPr>
+        <w:ind w:left="7680" w:hanging="180"/>
+      </w:pPr>
+    </w:lvl>
+  </w:abstractNum>
+  <w:abstractNum w:abstractNumId="1" w15:restartNumberingAfterBreak="0">
     <w:nsid w:val="3C3D4298"/>
     <w:multiLevelType w:val="hybridMultilevel"/>
     <w:tmpl w:val="C720B00E"/>
@@ -867,7 +1125,7 @@
       </w:pPr>
     </w:lvl>
   </w:abstractNum>
-  <w:abstractNum w:abstractNumId="1" w15:restartNumberingAfterBreak="0">
+  <w:abstractNum w:abstractNumId="2" w15:restartNumberingAfterBreak="0">
     <w:nsid w:val="3FF90418"/>
     <w:multiLevelType w:val="multilevel"/>
     <w:tmpl w:val="BC94F39C"/>
@@ -988,11 +1246,198 @@
       </w:rPr>
     </w:lvl>
   </w:abstractNum>
+  <w:abstractNum w:abstractNumId="3" w15:restartNumberingAfterBreak="0">
+    <w:nsid w:val="6EC54C4A"/>
+    <w:multiLevelType w:val="hybridMultilevel"/>
+    <w:tmpl w:val="E7E26816"/>
+    <w:lvl w:ilvl="0" w:tplc="0778C9DE">
+      <w:start w:val="1"/>
+      <w:numFmt w:val="decimal"/>
+      <w:lvlText w:val="%1)"/>
+      <w:lvlJc w:val="left"/>
+      <w:pPr>
+        <w:ind w:left="1140" w:hanging="360"/>
+      </w:pPr>
+      <w:rPr>
+        <w:rFonts w:hint="default"/>
+      </w:rPr>
+    </w:lvl>
+    <w:lvl w:ilvl="1" w:tplc="04090019" w:tentative="1">
+      <w:start w:val="1"/>
+      <w:numFmt w:val="lowerLetter"/>
+      <w:lvlText w:val="%2."/>
+      <w:lvlJc w:val="left"/>
+      <w:pPr>
+        <w:ind w:left="1860" w:hanging="360"/>
+      </w:pPr>
+    </w:lvl>
+    <w:lvl w:ilvl="2" w:tplc="0409001B" w:tentative="1">
+      <w:start w:val="1"/>
+      <w:numFmt w:val="lowerRoman"/>
+      <w:lvlText w:val="%3."/>
+      <w:lvlJc w:val="right"/>
+      <w:pPr>
+        <w:ind w:left="2580" w:hanging="180"/>
+      </w:pPr>
+    </w:lvl>
+    <w:lvl w:ilvl="3" w:tplc="0409000F" w:tentative="1">
+      <w:start w:val="1"/>
+      <w:numFmt w:val="decimal"/>
+      <w:lvlText w:val="%4."/>
+      <w:lvlJc w:val="left"/>
+      <w:pPr>
+        <w:ind w:left="3300" w:hanging="360"/>
+      </w:pPr>
+    </w:lvl>
+    <w:lvl w:ilvl="4" w:tplc="04090019" w:tentative="1">
+      <w:start w:val="1"/>
+      <w:numFmt w:val="lowerLetter"/>
+      <w:lvlText w:val="%5."/>
+      <w:lvlJc w:val="left"/>
+      <w:pPr>
+        <w:ind w:left="4020" w:hanging="360"/>
+      </w:pPr>
+    </w:lvl>
+    <w:lvl w:ilvl="5" w:tplc="0409001B" w:tentative="1">
+      <w:start w:val="1"/>
+      <w:numFmt w:val="lowerRoman"/>
+      <w:lvlText w:val="%6."/>
+      <w:lvlJc w:val="right"/>
+      <w:pPr>
+        <w:ind w:left="4740" w:hanging="180"/>
+      </w:pPr>
+    </w:lvl>
+    <w:lvl w:ilvl="6" w:tplc="0409000F" w:tentative="1">
+      <w:start w:val="1"/>
+      <w:numFmt w:val="decimal"/>
+      <w:lvlText w:val="%7."/>
+      <w:lvlJc w:val="left"/>
+      <w:pPr>
+        <w:ind w:left="5460" w:hanging="360"/>
+      </w:pPr>
+    </w:lvl>
+    <w:lvl w:ilvl="7" w:tplc="04090019" w:tentative="1">
+      <w:start w:val="1"/>
+      <w:numFmt w:val="lowerLetter"/>
+      <w:lvlText w:val="%8."/>
+      <w:lvlJc w:val="left"/>
+      <w:pPr>
+        <w:ind w:left="6180" w:hanging="360"/>
+      </w:pPr>
+    </w:lvl>
+    <w:lvl w:ilvl="8" w:tplc="0409001B" w:tentative="1">
+      <w:start w:val="1"/>
+      <w:numFmt w:val="lowerRoman"/>
+      <w:lvlText w:val="%9."/>
+      <w:lvlJc w:val="right"/>
+      <w:pPr>
+        <w:ind w:left="6900" w:hanging="180"/>
+      </w:pPr>
+    </w:lvl>
+  </w:abstractNum>
+  <w:abstractNum w:abstractNumId="4" w15:restartNumberingAfterBreak="0">
+    <w:nsid w:val="7AF56C56"/>
+    <w:multiLevelType w:val="hybridMultilevel"/>
+    <w:tmpl w:val="BB147D36"/>
+    <w:lvl w:ilvl="0" w:tplc="6D828E68">
+      <w:start w:val="1"/>
+      <w:numFmt w:val="decimal"/>
+      <w:lvlText w:val="%1)"/>
+      <w:lvlJc w:val="left"/>
+      <w:pPr>
+        <w:ind w:left="1920" w:hanging="360"/>
+      </w:pPr>
+      <w:rPr>
+        <w:rFonts w:hint="default"/>
+      </w:rPr>
+    </w:lvl>
+    <w:lvl w:ilvl="1" w:tplc="04090019" w:tentative="1">
+      <w:start w:val="1"/>
+      <w:numFmt w:val="lowerLetter"/>
+      <w:lvlText w:val="%2."/>
+      <w:lvlJc w:val="left"/>
+      <w:pPr>
+        <w:ind w:left="2640" w:hanging="360"/>
+      </w:pPr>
+    </w:lvl>
+    <w:lvl w:ilvl="2" w:tplc="0409001B" w:tentative="1">
+      <w:start w:val="1"/>
+      <w:numFmt w:val="lowerRoman"/>
+      <w:lvlText w:val="%3."/>
+      <w:lvlJc w:val="right"/>
+      <w:pPr>
+        <w:ind w:left="3360" w:hanging="180"/>
+      </w:pPr>
+    </w:lvl>
+    <w:lvl w:ilvl="3" w:tplc="0409000F" w:tentative="1">
+      <w:start w:val="1"/>
+      <w:numFmt w:val="decimal"/>
+      <w:lvlText w:val="%4."/>
+      <w:lvlJc w:val="left"/>
+      <w:pPr>
+        <w:ind w:left="4080" w:hanging="360"/>
+      </w:pPr>
+    </w:lvl>
+    <w:lvl w:ilvl="4" w:tplc="04090019" w:tentative="1">
+      <w:start w:val="1"/>
+      <w:numFmt w:val="lowerLetter"/>
+      <w:lvlText w:val="%5."/>
+      <w:lvlJc w:val="left"/>
+      <w:pPr>
+        <w:ind w:left="4800" w:hanging="360"/>
+      </w:pPr>
+    </w:lvl>
+    <w:lvl w:ilvl="5" w:tplc="0409001B" w:tentative="1">
+      <w:start w:val="1"/>
+      <w:numFmt w:val="lowerRoman"/>
+      <w:lvlText w:val="%6."/>
+      <w:lvlJc w:val="right"/>
+      <w:pPr>
+        <w:ind w:left="5520" w:hanging="180"/>
+      </w:pPr>
+    </w:lvl>
+    <w:lvl w:ilvl="6" w:tplc="0409000F" w:tentative="1">
+      <w:start w:val="1"/>
+      <w:numFmt w:val="decimal"/>
+      <w:lvlText w:val="%7."/>
+      <w:lvlJc w:val="left"/>
+      <w:pPr>
+        <w:ind w:left="6240" w:hanging="360"/>
+      </w:pPr>
+    </w:lvl>
+    <w:lvl w:ilvl="7" w:tplc="04090019" w:tentative="1">
+      <w:start w:val="1"/>
+      <w:numFmt w:val="lowerLetter"/>
+      <w:lvlText w:val="%8."/>
+      <w:lvlJc w:val="left"/>
+      <w:pPr>
+        <w:ind w:left="6960" w:hanging="360"/>
+      </w:pPr>
+    </w:lvl>
+    <w:lvl w:ilvl="8" w:tplc="0409001B" w:tentative="1">
+      <w:start w:val="1"/>
+      <w:numFmt w:val="lowerRoman"/>
+      <w:lvlText w:val="%9."/>
+      <w:lvlJc w:val="right"/>
+      <w:pPr>
+        <w:ind w:left="7680" w:hanging="180"/>
+      </w:pPr>
+    </w:lvl>
+  </w:abstractNum>
   <w:num w:numId="1">
+    <w:abstractNumId w:val="2"/>
+  </w:num>
+  <w:num w:numId="2">
     <w:abstractNumId w:val="1"/>
   </w:num>
-  <w:num w:numId="2">
+  <w:num w:numId="3">
+    <w:abstractNumId w:val="3"/>
+  </w:num>
+  <w:num w:numId="4">
     <w:abstractNumId w:val="0"/>
+  </w:num>
+  <w:num w:numId="5">
+    <w:abstractNumId w:val="4"/>
   </w:num>
 </w:numbering>
 </file>
@@ -1709,7 +2154,7 @@
 </file>
 
 <file path=customXml/itemProps1.xml><?xml version="1.0" encoding="utf-8"?>
-<ds:datastoreItem xmlns:ds="http://schemas.openxmlformats.org/officeDocument/2006/customXml" ds:itemID="{F47646E3-EADA-4232-80B9-E0443810AA9C}">
+<ds:datastoreItem xmlns:ds="http://schemas.openxmlformats.org/officeDocument/2006/customXml" ds:itemID="{CDB04280-A0AB-4AD0-AB28-3726C339A693}">
   <ds:schemaRefs>
     <ds:schemaRef ds:uri="http://schemas.openxmlformats.org/officeDocument/2006/bibliography"/>
   </ds:schemaRefs>

</xml_diff>

<commit_message>
Modify outline on 11.18
</commit_message>
<xml_diff>
--- a/Thesis_Outline.docx
+++ b/Thesis_Outline.docx
@@ -192,7 +192,7 @@
     <w:p/>
     <w:p>
       <w:pPr>
-        <w:pStyle w:val="ListParagraph"/>
+        <w:pStyle w:val="a4"/>
         <w:numPr>
           <w:ilvl w:val="0"/>
           <w:numId w:val="1"/>
@@ -211,7 +211,7 @@
     </w:p>
     <w:p>
       <w:pPr>
-        <w:pStyle w:val="ListParagraph"/>
+        <w:pStyle w:val="a4"/>
         <w:numPr>
           <w:ilvl w:val="1"/>
           <w:numId w:val="1"/>
@@ -224,7 +224,7 @@
     </w:p>
     <w:p>
       <w:pPr>
-        <w:pStyle w:val="ListParagraph"/>
+        <w:pStyle w:val="a4"/>
         <w:numPr>
           <w:ilvl w:val="0"/>
           <w:numId w:val="2"/>
@@ -240,7 +240,7 @@
     </w:p>
     <w:p>
       <w:pPr>
-        <w:pStyle w:val="ListParagraph"/>
+        <w:pStyle w:val="a4"/>
         <w:numPr>
           <w:ilvl w:val="0"/>
           <w:numId w:val="2"/>
@@ -268,7 +268,7 @@
     </w:p>
     <w:p>
       <w:pPr>
-        <w:pStyle w:val="ListParagraph"/>
+        <w:pStyle w:val="a4"/>
         <w:numPr>
           <w:ilvl w:val="1"/>
           <w:numId w:val="1"/>
@@ -281,7 +281,7 @@
     </w:p>
     <w:p>
       <w:pPr>
-        <w:pStyle w:val="ListParagraph"/>
+        <w:pStyle w:val="a4"/>
         <w:numPr>
           <w:ilvl w:val="0"/>
           <w:numId w:val="3"/>
@@ -294,7 +294,7 @@
     </w:p>
     <w:p>
       <w:pPr>
-        <w:pStyle w:val="ListParagraph"/>
+        <w:pStyle w:val="a4"/>
         <w:numPr>
           <w:ilvl w:val="0"/>
           <w:numId w:val="3"/>
@@ -310,7 +310,7 @@
     </w:p>
     <w:p>
       <w:pPr>
-        <w:pStyle w:val="ListParagraph"/>
+        <w:pStyle w:val="a4"/>
         <w:numPr>
           <w:ilvl w:val="0"/>
           <w:numId w:val="3"/>
@@ -323,7 +323,7 @@
     </w:p>
     <w:p>
       <w:pPr>
-        <w:pStyle w:val="ListParagraph"/>
+        <w:pStyle w:val="a4"/>
         <w:numPr>
           <w:ilvl w:val="1"/>
           <w:numId w:val="1"/>
@@ -336,7 +336,7 @@
     </w:p>
     <w:p>
       <w:pPr>
-        <w:pStyle w:val="ListParagraph"/>
+        <w:pStyle w:val="a4"/>
         <w:ind w:left="840" w:firstLineChars="0" w:firstLine="0"/>
       </w:pPr>
       <w:r>
@@ -346,7 +346,7 @@
     <w:p/>
     <w:p>
       <w:pPr>
-        <w:pStyle w:val="ListParagraph"/>
+        <w:pStyle w:val="a4"/>
         <w:numPr>
           <w:ilvl w:val="0"/>
           <w:numId w:val="1"/>
@@ -365,7 +365,7 @@
     </w:p>
     <w:p>
       <w:pPr>
-        <w:pStyle w:val="ListParagraph"/>
+        <w:pStyle w:val="a4"/>
         <w:numPr>
           <w:ilvl w:val="1"/>
           <w:numId w:val="1"/>
@@ -378,7 +378,7 @@
     </w:p>
     <w:p>
       <w:pPr>
-        <w:pStyle w:val="ListParagraph"/>
+        <w:pStyle w:val="a4"/>
         <w:numPr>
           <w:ilvl w:val="2"/>
           <w:numId w:val="1"/>
@@ -391,7 +391,7 @@
     </w:p>
     <w:p>
       <w:pPr>
-        <w:pStyle w:val="ListParagraph"/>
+        <w:pStyle w:val="a4"/>
         <w:numPr>
           <w:ilvl w:val="0"/>
           <w:numId w:val="4"/>
@@ -404,7 +404,7 @@
     </w:p>
     <w:p>
       <w:pPr>
-        <w:pStyle w:val="ListParagraph"/>
+        <w:pStyle w:val="a4"/>
         <w:numPr>
           <w:ilvl w:val="0"/>
           <w:numId w:val="4"/>
@@ -412,15 +412,7 @@
         <w:ind w:firstLineChars="0"/>
       </w:pPr>
       <w:r>
-        <w:t xml:space="preserve">General scheme, </w:t>
-      </w:r>
-      <w:proofErr w:type="gramStart"/>
-      <w:r>
-        <w:t>the decouple</w:t>
-      </w:r>
-      <w:proofErr w:type="gramEnd"/>
-      <w:r>
-        <w:t xml:space="preserve"> of Control and Data Plane</w:t>
+        <w:t>General scheme, the decouple of Control and Data Plane</w:t>
       </w:r>
       <w:r>
         <w:t>, the concept of centralization.</w:t>
@@ -428,7 +420,7 @@
     </w:p>
     <w:p>
       <w:pPr>
-        <w:pStyle w:val="ListParagraph"/>
+        <w:pStyle w:val="a4"/>
         <w:numPr>
           <w:ilvl w:val="0"/>
           <w:numId w:val="4"/>
@@ -439,26 +431,18 @@
         <w:t>Briefly introduce communication scheme between different planes and the protocols</w:t>
       </w:r>
       <w:r>
-        <w:t xml:space="preserve"> (</w:t>
-      </w:r>
-      <w:proofErr w:type="spellStart"/>
-      <w:r>
-        <w:t>OpenFlow</w:t>
-      </w:r>
-      <w:proofErr w:type="spellEnd"/>
-      <w:r>
-        <w:t xml:space="preserve">, Northbound and Southbound, etc.) </w:t>
-      </w:r>
-    </w:p>
-    <w:p>
-      <w:pPr>
-        <w:pStyle w:val="ListParagraph"/>
+        <w:t xml:space="preserve"> (OpenFlow, Northbound and Southbound, etc.) </w:t>
+      </w:r>
+    </w:p>
+    <w:p>
+      <w:pPr>
+        <w:pStyle w:val="a4"/>
         <w:ind w:left="1920" w:firstLineChars="0" w:firstLine="0"/>
       </w:pPr>
     </w:p>
     <w:p>
       <w:pPr>
-        <w:pStyle w:val="ListParagraph"/>
+        <w:pStyle w:val="a4"/>
         <w:numPr>
           <w:ilvl w:val="2"/>
           <w:numId w:val="1"/>
@@ -475,7 +459,7 @@
     </w:p>
     <w:p>
       <w:pPr>
-        <w:pStyle w:val="ListParagraph"/>
+        <w:pStyle w:val="a4"/>
         <w:numPr>
           <w:ilvl w:val="0"/>
           <w:numId w:val="5"/>
@@ -488,7 +472,7 @@
     </w:p>
     <w:p>
       <w:pPr>
-        <w:pStyle w:val="ListParagraph"/>
+        <w:pStyle w:val="a4"/>
         <w:numPr>
           <w:ilvl w:val="0"/>
           <w:numId w:val="5"/>
@@ -501,7 +485,7 @@
     </w:p>
     <w:p>
       <w:pPr>
-        <w:pStyle w:val="ListParagraph"/>
+        <w:pStyle w:val="a4"/>
         <w:numPr>
           <w:ilvl w:val="1"/>
           <w:numId w:val="1"/>
@@ -514,7 +498,7 @@
     </w:p>
     <w:p>
       <w:pPr>
-        <w:pStyle w:val="ListParagraph"/>
+        <w:pStyle w:val="a4"/>
         <w:numPr>
           <w:ilvl w:val="2"/>
           <w:numId w:val="1"/>
@@ -527,7 +511,36 @@
     </w:p>
     <w:p>
       <w:pPr>
-        <w:pStyle w:val="ListParagraph"/>
+        <w:pStyle w:val="a4"/>
+        <w:numPr>
+          <w:ilvl w:val="0"/>
+          <w:numId w:val="6"/>
+        </w:numPr>
+        <w:ind w:firstLineChars="0"/>
+      </w:pPr>
+      <w:r>
+        <w:t>Introduce Packet Flow forwarding scheme</w:t>
+      </w:r>
+    </w:p>
+    <w:p>
+      <w:pPr>
+        <w:pStyle w:val="a4"/>
+        <w:numPr>
+          <w:ilvl w:val="0"/>
+          <w:numId w:val="6"/>
+        </w:numPr>
+        <w:ind w:firstLineChars="0"/>
+        <w:rPr>
+          <w:rFonts w:hint="eastAsia"/>
+        </w:rPr>
+      </w:pPr>
+      <w:r>
+        <w:t>The reason to set up Packet Flow Path (real-time, Optical communication without buffer)</w:t>
+      </w:r>
+    </w:p>
+    <w:p>
+      <w:pPr>
+        <w:pStyle w:val="a4"/>
         <w:numPr>
           <w:ilvl w:val="2"/>
           <w:numId w:val="1"/>
@@ -537,81 +550,705 @@
       <w:r>
         <w:t>Network Function Virtualization</w:t>
       </w:r>
+    </w:p>
+    <w:p>
+      <w:pPr>
+        <w:pStyle w:val="a4"/>
+        <w:ind w:left="1560" w:firstLineChars="0" w:firstLine="0"/>
+      </w:pPr>
+      <w:r>
+        <w:t>Introduce the NFV concept and MPLS, which is used to establish the virtual channel for flow.</w:t>
+      </w:r>
+    </w:p>
+    <w:p>
+      <w:pPr>
+        <w:pStyle w:val="a4"/>
+        <w:numPr>
+          <w:ilvl w:val="2"/>
+          <w:numId w:val="1"/>
+        </w:numPr>
+        <w:ind w:firstLineChars="0"/>
+      </w:pPr>
+      <w:r>
+        <w:t>Latency in Packet Communication Protocol</w:t>
+      </w:r>
+    </w:p>
+    <w:p>
+      <w:pPr>
+        <w:pStyle w:val="a4"/>
+        <w:numPr>
+          <w:ilvl w:val="0"/>
+          <w:numId w:val="7"/>
+        </w:numPr>
+        <w:ind w:firstLineChars="0"/>
+      </w:pPr>
+      <w:r>
+        <w:rPr>
+          <w:rFonts w:hint="eastAsia"/>
+        </w:rPr>
+        <w:t>Br</w:t>
+      </w:r>
+      <w:r>
+        <w:t xml:space="preserve">iefly talk about </w:t>
+      </w:r>
+      <w:r>
+        <w:t>the waiting latency happened in “Send-and-Wait” Protocol with “Timeout Recovery”</w:t>
+      </w:r>
+    </w:p>
+    <w:p>
+      <w:pPr>
+        <w:pStyle w:val="a4"/>
+        <w:numPr>
+          <w:ilvl w:val="0"/>
+          <w:numId w:val="7"/>
+        </w:numPr>
+        <w:ind w:firstLineChars="0"/>
+        <w:rPr>
+          <w:rFonts w:hint="eastAsia"/>
+        </w:rPr>
+      </w:pPr>
+      <w:r>
+        <w:t>The packet flow path can reduce the need of “send-and-wait” situation which is likely to happen between different plane communication. And the distribution function of total delay can be used to optimize the timeout value.</w:t>
+      </w:r>
+    </w:p>
+    <w:p>
+      <w:pPr>
+        <w:pStyle w:val="a4"/>
+        <w:numPr>
+          <w:ilvl w:val="1"/>
+          <w:numId w:val="1"/>
+        </w:numPr>
+        <w:ind w:firstLineChars="0"/>
+      </w:pPr>
+      <w:r>
+        <w:t>Cloud support</w:t>
+      </w:r>
+    </w:p>
+    <w:p>
+      <w:pPr>
+        <w:pStyle w:val="a4"/>
+        <w:ind w:left="780" w:firstLineChars="0" w:firstLine="0"/>
+      </w:pPr>
+      <w:r>
+        <w:t>Mainly about the DB support</w:t>
+      </w:r>
+      <w:r>
+        <w:t xml:space="preserve"> for controller.</w:t>
+      </w:r>
+      <w:r>
+        <w:t xml:space="preserve"> Abstract the database of storing network information from controller to cloud end, to implement data restoration for distributed system.</w:t>
+      </w:r>
+    </w:p>
+    <w:p>
+      <w:pPr>
+        <w:pStyle w:val="a4"/>
+        <w:ind w:left="780" w:firstLineChars="0" w:firstLine="0"/>
+      </w:pPr>
+      <w:r>
+        <w:t xml:space="preserve"> </w:t>
+      </w:r>
+    </w:p>
+    <w:p>
+      <w:pPr>
+        <w:pStyle w:val="a4"/>
+        <w:numPr>
+          <w:ilvl w:val="0"/>
+          <w:numId w:val="1"/>
+        </w:numPr>
+        <w:ind w:firstLineChars="0"/>
+      </w:pPr>
+      <w:r>
+        <w:rPr>
+          <w:rFonts w:hint="eastAsia"/>
+        </w:rPr>
+        <w:t>Modeling</w:t>
+      </w:r>
+    </w:p>
+    <w:p>
+      <w:pPr>
+        <w:pStyle w:val="a4"/>
+        <w:numPr>
+          <w:ilvl w:val="1"/>
+          <w:numId w:val="1"/>
+        </w:numPr>
+        <w:ind w:firstLineChars="0"/>
+      </w:pPr>
+      <w:r>
+        <w:t>Signal P</w:t>
+      </w:r>
+      <w:r>
+        <w:t>rocessing</w:t>
+      </w:r>
+      <w:r>
+        <w:t xml:space="preserve"> of Packet Flow Path Establishment</w:t>
+      </w:r>
+    </w:p>
+    <w:p>
+      <w:pPr>
+        <w:pStyle w:val="a4"/>
+        <w:numPr>
+          <w:ilvl w:val="2"/>
+          <w:numId w:val="1"/>
+        </w:numPr>
+        <w:ind w:firstLineChars="0"/>
+      </w:pPr>
+      <w:r>
+        <w:t>Network Architecture of the Modeling Object</w:t>
+      </w:r>
+    </w:p>
+    <w:p>
+      <w:pPr>
+        <w:pStyle w:val="a4"/>
+        <w:numPr>
+          <w:ilvl w:val="0"/>
+          <w:numId w:val="8"/>
+        </w:numPr>
+        <w:ind w:firstLineChars="0"/>
+      </w:pPr>
+      <w:r>
+        <w:t>Simplest: one Controller—one DB—2 Switches (Serial Processing)</w:t>
+      </w:r>
+    </w:p>
+    <w:p>
+      <w:pPr>
+        <w:pStyle w:val="a4"/>
+        <w:numPr>
+          <w:ilvl w:val="0"/>
+          <w:numId w:val="8"/>
+        </w:numPr>
+        <w:ind w:firstLineChars="0"/>
+      </w:pPr>
+      <w:r>
+        <w:rPr>
+          <w:rFonts w:hint="eastAsia"/>
+        </w:rPr>
+        <w:t xml:space="preserve">Medium: </w:t>
+      </w:r>
+      <w:r>
+        <w:t>one Controller—one DB—</w:t>
+      </w:r>
+      <w:r>
+        <w:t>multiple</w:t>
+      </w:r>
+      <w:r>
+        <w:t xml:space="preserve"> Switches</w:t>
+      </w:r>
+      <w:r>
+        <w:rPr>
+          <w:rFonts w:hint="eastAsia"/>
+        </w:rPr>
+        <w:t xml:space="preserve"> </w:t>
+      </w:r>
+      <w:r>
+        <w:t>(partial parallel processing)</w:t>
+      </w:r>
+    </w:p>
+    <w:p>
+      <w:pPr>
+        <w:pStyle w:val="a4"/>
+        <w:numPr>
+          <w:ilvl w:val="0"/>
+          <w:numId w:val="8"/>
+        </w:numPr>
+        <w:ind w:firstLineChars="0"/>
+      </w:pPr>
+      <w:r>
+        <w:t xml:space="preserve">Final: </w:t>
+      </w:r>
+      <w:r>
+        <w:rPr>
+          <w:rFonts w:hint="eastAsia"/>
+        </w:rPr>
+        <w:t>M</w:t>
+      </w:r>
+      <w:r>
+        <w:t>ultiple Controllers—Individual DB for each Controller—multiple Switches</w:t>
+      </w:r>
+    </w:p>
+    <w:p>
+      <w:pPr>
+        <w:pStyle w:val="a4"/>
+        <w:numPr>
+          <w:ilvl w:val="2"/>
+          <w:numId w:val="1"/>
+        </w:numPr>
+        <w:ind w:firstLineChars="0"/>
+      </w:pPr>
+      <w:r>
+        <w:t xml:space="preserve">Signal processing in the </w:t>
+      </w:r>
+      <w:r>
+        <w:rPr>
+          <w:rFonts w:hint="eastAsia"/>
+        </w:rPr>
+        <w:t>Sys</w:t>
+      </w:r>
+      <w:r>
+        <w:t>tem</w:t>
+      </w:r>
+    </w:p>
+    <w:p>
+      <w:pPr>
+        <w:pStyle w:val="a4"/>
+        <w:ind w:left="1560" w:firstLineChars="0" w:firstLine="0"/>
+      </w:pPr>
+      <w:r>
+        <w:rPr>
+          <w:rFonts w:hint="eastAsia"/>
+        </w:rPr>
+        <w:t xml:space="preserve">Figure out the </w:t>
+      </w:r>
+      <w:r>
+        <w:t>Signaling Time Diagram</w:t>
+      </w:r>
+      <w:r>
+        <w:t xml:space="preserve"> for different </w:t>
+      </w:r>
+    </w:p>
+    <w:p>
+      <w:pPr>
+        <w:pStyle w:val="a4"/>
+        <w:numPr>
+          <w:ilvl w:val="2"/>
+          <w:numId w:val="1"/>
+        </w:numPr>
+        <w:ind w:firstLineChars="0"/>
+      </w:pPr>
+      <w:r>
+        <w:t>Modeling by Queuing Theory</w:t>
+      </w:r>
+    </w:p>
+    <w:p>
+      <w:pPr>
+        <w:pStyle w:val="a4"/>
+        <w:ind w:left="1560" w:firstLineChars="0" w:firstLine="0"/>
+        <w:rPr>
+          <w:rFonts w:hint="eastAsia"/>
+        </w:rPr>
+      </w:pPr>
+      <w:r>
+        <w:t>U</w:t>
+      </w:r>
+      <w:r>
+        <w:rPr>
+          <w:rFonts w:hint="eastAsia"/>
+        </w:rPr>
+        <w:t xml:space="preserve">se </w:t>
+      </w:r>
+      <w:r>
+        <w:t>M/G/1 system as sub-system to modelize the structure above</w:t>
+      </w:r>
+    </w:p>
+    <w:p>
+      <w:pPr>
+        <w:pStyle w:val="a4"/>
+        <w:numPr>
+          <w:ilvl w:val="1"/>
+          <w:numId w:val="1"/>
+        </w:numPr>
+        <w:ind w:firstLineChars="0"/>
+      </w:pPr>
+      <w:r>
+        <w:t>Modeling by Task Graphs</w:t>
+      </w:r>
+    </w:p>
+    <w:p>
+      <w:pPr>
+        <w:pStyle w:val="a4"/>
+        <w:numPr>
+          <w:ilvl w:val="2"/>
+          <w:numId w:val="1"/>
+        </w:numPr>
+        <w:ind w:firstLineChars="0"/>
+      </w:pPr>
+      <w:r>
+        <w:t>Tasks Representation</w:t>
+      </w:r>
+    </w:p>
+    <w:p>
+      <w:pPr>
+        <w:pStyle w:val="a4"/>
+        <w:ind w:left="1560" w:firstLineChars="0" w:firstLine="0"/>
+      </w:pPr>
+      <w:r>
+        <w:t>A</w:t>
+      </w:r>
+      <w:r>
+        <w:rPr>
+          <w:rFonts w:hint="eastAsia"/>
+        </w:rPr>
+        <w:t xml:space="preserve">bstract </w:t>
+      </w:r>
+      <w:r>
+        <w:t>each sub-system as a task phase with general distribution described by 1</w:t>
+      </w:r>
+      <w:r>
+        <w:rPr>
+          <w:vertAlign w:val="superscript"/>
+        </w:rPr>
+        <w:t>st</w:t>
+      </w:r>
+      <w:r>
+        <w:t xml:space="preserve"> and 2</w:t>
+      </w:r>
+      <w:r>
+        <w:rPr>
+          <w:vertAlign w:val="superscript"/>
+        </w:rPr>
+        <w:t>nd</w:t>
+      </w:r>
+      <w:r>
+        <w:t xml:space="preserve"> moment.</w:t>
+      </w:r>
+    </w:p>
+    <w:p>
+      <w:pPr>
+        <w:pStyle w:val="a4"/>
+        <w:numPr>
+          <w:ilvl w:val="2"/>
+          <w:numId w:val="1"/>
+        </w:numPr>
+        <w:ind w:firstLineChars="0"/>
+      </w:pPr>
+      <w:r>
+        <w:t>Task Graph Reduction</w:t>
+      </w:r>
+    </w:p>
+    <w:p>
+      <w:pPr>
+        <w:pStyle w:val="a4"/>
+        <w:numPr>
+          <w:ilvl w:val="0"/>
+          <w:numId w:val="9"/>
+        </w:numPr>
+        <w:ind w:firstLineChars="0"/>
+      </w:pPr>
+      <w:r>
+        <w:t>Reduction Rules, (four basic operation)</w:t>
+      </w:r>
+    </w:p>
+    <w:p>
+      <w:pPr>
+        <w:pStyle w:val="a4"/>
+        <w:numPr>
+          <w:ilvl w:val="0"/>
+          <w:numId w:val="9"/>
+        </w:numPr>
+        <w:ind w:firstLineChars="0"/>
+      </w:pPr>
+      <w:r>
+        <w:rPr>
+          <w:rFonts w:hint="eastAsia"/>
+        </w:rPr>
+        <w:t>Reduc</w:t>
+      </w:r>
+      <w:r>
+        <w:t>tion based on mix phase-type model</w:t>
+      </w:r>
+    </w:p>
+    <w:p>
+      <w:pPr>
+        <w:pStyle w:val="a4"/>
+        <w:ind w:left="840" w:firstLineChars="0" w:firstLine="0"/>
+      </w:pPr>
+    </w:p>
+    <w:p>
+      <w:pPr>
+        <w:pStyle w:val="a4"/>
+        <w:ind w:left="840" w:firstLineChars="0" w:firstLine="0"/>
+      </w:pPr>
+    </w:p>
+    <w:p>
+      <w:pPr>
+        <w:pStyle w:val="a4"/>
+        <w:numPr>
+          <w:ilvl w:val="1"/>
+          <w:numId w:val="1"/>
+        </w:numPr>
+        <w:ind w:firstLineChars="0"/>
+      </w:pPr>
+      <w:r>
+        <w:lastRenderedPageBreak/>
+        <w:t>Modeling Parameter</w:t>
+      </w:r>
+    </w:p>
+    <w:p>
+      <w:pPr>
+        <w:pStyle w:val="a4"/>
+        <w:ind w:left="840" w:firstLineChars="0" w:firstLine="0"/>
+      </w:pPr>
+      <w:r>
+        <w:t>Explain the parameter assumption for tasks</w:t>
+      </w:r>
+      <w:r>
+        <w:t>(E and Coeffient)</w:t>
+      </w:r>
+      <w:r>
+        <w:t xml:space="preserve"> and </w:t>
+      </w:r>
+      <w:r>
+        <w:t xml:space="preserve">task </w:t>
+      </w:r>
+      <w:r>
+        <w:t>input</w:t>
+      </w:r>
+      <w:r>
+        <w:t>(</w:t>
+      </w:r>
+      <w:r>
+        <w:t>lambda)</w:t>
+      </w:r>
+      <w:r>
+        <w:t>, may combined with QoS</w:t>
+      </w:r>
+      <w:r>
+        <w:t>, server utilization</w:t>
+      </w:r>
+      <w:r>
+        <w:t xml:space="preserve"> etc.</w:t>
+      </w:r>
+    </w:p>
+    <w:p/>
+    <w:p>
+      <w:pPr>
+        <w:pStyle w:val="a4"/>
+        <w:numPr>
+          <w:ilvl w:val="0"/>
+          <w:numId w:val="1"/>
+        </w:numPr>
+        <w:ind w:firstLineChars="0"/>
+      </w:pPr>
+      <w:r>
+        <w:rPr>
+          <w:rFonts w:hint="eastAsia"/>
+        </w:rPr>
+        <w:t>Performance Analysis</w:t>
+      </w:r>
+    </w:p>
+    <w:p>
+      <w:pPr>
+        <w:pStyle w:val="a4"/>
+        <w:numPr>
+          <w:ilvl w:val="1"/>
+          <w:numId w:val="1"/>
+        </w:numPr>
+        <w:ind w:firstLineChars="0"/>
+      </w:pPr>
+      <w:r>
+        <w:t>Mathematical performance analysis</w:t>
+      </w:r>
+    </w:p>
+    <w:p>
+      <w:pPr>
+        <w:pStyle w:val="a4"/>
+        <w:numPr>
+          <w:ilvl w:val="2"/>
+          <w:numId w:val="1"/>
+        </w:numPr>
+        <w:ind w:firstLineChars="0"/>
+        <w:rPr>
+          <w:rFonts w:hint="eastAsia"/>
+        </w:rPr>
+      </w:pPr>
+      <w:r>
+        <w:t>Performance Evaluation of Sub-System</w:t>
+      </w:r>
+    </w:p>
+    <w:p>
+      <w:pPr>
+        <w:ind w:left="1260" w:firstLine="300"/>
+      </w:pPr>
+      <w:r>
+        <w:t xml:space="preserve">Mainly about the mathematical </w:t>
+      </w:r>
+      <w:r>
+        <w:t>derivation</w:t>
+      </w:r>
+      <w:r>
+        <w:t xml:space="preserve"> of 1</w:t>
+      </w:r>
+      <w:r>
+        <w:t>st</w:t>
+      </w:r>
+      <w:r>
+        <w:t xml:space="preserve"> and 2</w:t>
+      </w:r>
+      <w:r>
+        <w:t>nd</w:t>
+      </w:r>
+      <w:r>
+        <w:t xml:space="preserve"> moment of task’s sub</w:t>
+      </w:r>
+    </w:p>
+    <w:p>
+      <w:pPr>
+        <w:ind w:left="1260" w:firstLine="300"/>
+      </w:pPr>
+      <w:r>
+        <w:t>model (M/G/1)</w:t>
+      </w:r>
+    </w:p>
+    <w:p>
+      <w:pPr>
+        <w:pStyle w:val="a4"/>
+        <w:numPr>
+          <w:ilvl w:val="2"/>
+          <w:numId w:val="1"/>
+        </w:numPr>
+        <w:ind w:firstLineChars="0"/>
+      </w:pPr>
+      <w:r>
+        <w:t>Implementation of Task Graph Reduction</w:t>
+      </w:r>
+    </w:p>
+    <w:p>
+      <w:pPr>
+        <w:pStyle w:val="a4"/>
+        <w:numPr>
+          <w:ilvl w:val="0"/>
+          <w:numId w:val="10"/>
+        </w:numPr>
+        <w:ind w:firstLineChars="0"/>
+      </w:pPr>
+      <w:r>
+        <w:t>Derivation of Task Graph Reduction applied on the general model to get the final virtual task node.</w:t>
+      </w:r>
+    </w:p>
+    <w:p>
+      <w:pPr>
+        <w:pStyle w:val="a4"/>
+        <w:numPr>
+          <w:ilvl w:val="0"/>
+          <w:numId w:val="10"/>
+        </w:numPr>
+        <w:ind w:firstLineChars="0"/>
+        <w:rPr>
+          <w:rFonts w:hint="eastAsia"/>
+        </w:rPr>
+      </w:pPr>
+      <w:r>
+        <w:t>Briefly explain the code implement</w:t>
+      </w:r>
+    </w:p>
+    <w:p>
+      <w:pPr>
+        <w:pStyle w:val="a4"/>
+        <w:numPr>
+          <w:ilvl w:val="1"/>
+          <w:numId w:val="1"/>
+        </w:numPr>
+        <w:ind w:firstLineChars="0"/>
+      </w:pPr>
+      <w:r>
+        <w:t>Simulation Techniques</w:t>
+      </w:r>
+    </w:p>
+    <w:p>
+      <w:pPr>
+        <w:pStyle w:val="a4"/>
+        <w:numPr>
+          <w:ilvl w:val="2"/>
+          <w:numId w:val="1"/>
+        </w:numPr>
+        <w:ind w:firstLineChars="0"/>
+      </w:pPr>
+      <w:r>
+        <w:t>Introduction of Simulation Enviroment</w:t>
+      </w:r>
+    </w:p>
+    <w:p>
+      <w:pPr>
+        <w:pStyle w:val="a4"/>
+        <w:ind w:left="1560" w:firstLineChars="0" w:firstLine="0"/>
+        <w:rPr>
+          <w:rFonts w:hint="eastAsia"/>
+        </w:rPr>
+      </w:pPr>
+      <w:r>
+        <w:t>Briefly introduce the SimLib</w:t>
+      </w:r>
+    </w:p>
+    <w:p>
+      <w:pPr>
+        <w:pStyle w:val="a4"/>
+        <w:numPr>
+          <w:ilvl w:val="2"/>
+          <w:numId w:val="1"/>
+        </w:numPr>
+        <w:ind w:firstLineChars="0"/>
+      </w:pPr>
+      <w:r>
+        <w:rPr>
+          <w:rFonts w:hint="eastAsia"/>
+        </w:rPr>
+        <w:t>S</w:t>
+      </w:r>
+      <w:r>
+        <w:t>et Up Simulation of Target Model</w:t>
+      </w:r>
+    </w:p>
+    <w:p>
+      <w:pPr>
+        <w:pStyle w:val="a4"/>
+        <w:ind w:left="1560" w:firstLineChars="0" w:firstLine="0"/>
+        <w:rPr>
+          <w:rFonts w:hint="eastAsia"/>
+        </w:rPr>
+      </w:pPr>
+      <w:r>
+        <w:t>Explain how the model been map into Simulation system and the code implement.</w:t>
+      </w:r>
+    </w:p>
+    <w:p>
+      <w:pPr>
+        <w:pStyle w:val="a4"/>
+        <w:numPr>
+          <w:ilvl w:val="0"/>
+          <w:numId w:val="1"/>
+        </w:numPr>
+        <w:ind w:firstLineChars="0"/>
+        <w:rPr>
+          <w:rFonts w:hint="eastAsia"/>
+        </w:rPr>
+      </w:pPr>
+      <w:r>
+        <w:rPr>
+          <w:rFonts w:hint="eastAsia"/>
+        </w:rPr>
+        <w:t>Results</w:t>
+      </w:r>
+      <w:r>
+        <w:t xml:space="preserve"> </w:t>
+      </w:r>
+      <w:r>
+        <w:t>Verification</w:t>
+      </w:r>
+    </w:p>
+    <w:p>
+      <w:pPr>
+        <w:ind w:firstLine="360"/>
+        <w:rPr>
+          <w:rFonts w:hint="eastAsia"/>
+        </w:rPr>
+      </w:pPr>
+      <w:r>
+        <w:t>Compare the results from ana</w:t>
+      </w:r>
+      <w:r>
+        <w:t>lytical implement and simulation.</w:t>
+      </w:r>
       <w:bookmarkStart w:id="0" w:name="_GoBack"/>
       <w:bookmarkEnd w:id="0"/>
     </w:p>
     <w:p>
       <w:pPr>
-        <w:pStyle w:val="ListParagraph"/>
-        <w:ind w:left="840" w:firstLineChars="0" w:firstLine="0"/>
-      </w:pPr>
-      <w:r>
-        <w:t xml:space="preserve">Discuss about the reason to set up Flow Path, combined with the no buffer scenario for Optical </w:t>
-      </w:r>
-      <w:proofErr w:type="spellStart"/>
-      <w:r>
-        <w:t>Comm</w:t>
-      </w:r>
-      <w:proofErr w:type="spellEnd"/>
-      <w:r>
-        <w:t xml:space="preserve">; </w:t>
-      </w:r>
-    </w:p>
-    <w:p>
-      <w:pPr>
-        <w:pStyle w:val="ListParagraph"/>
-        <w:ind w:left="840" w:firstLineChars="0" w:firstLine="0"/>
-      </w:pPr>
-      <w:r>
-        <w:t>Introduce the NFV concept and MPLS, which is used to establish the virtual channel for flow.</w:t>
-      </w:r>
-    </w:p>
-    <w:p>
-      <w:pPr>
-        <w:pStyle w:val="ListParagraph"/>
-        <w:ind w:left="840" w:firstLineChars="0" w:firstLine="0"/>
-      </w:pPr>
-      <w:r>
-        <w:t>Discuss about the waiting delay in communication and the real-time requirement.</w:t>
-      </w:r>
-    </w:p>
-    <w:p>
-      <w:pPr>
-        <w:pStyle w:val="ListParagraph"/>
-        <w:numPr>
-          <w:ilvl w:val="1"/>
-          <w:numId w:val="1"/>
-        </w:numPr>
-        <w:ind w:firstLineChars="0"/>
-      </w:pPr>
-      <w:r>
-        <w:t>Cloud support</w:t>
-      </w:r>
-    </w:p>
-    <w:p>
-      <w:pPr>
-        <w:pStyle w:val="ListParagraph"/>
-        <w:ind w:left="780" w:firstLineChars="0" w:firstLine="0"/>
-      </w:pPr>
-      <w:r>
-        <w:t>Mainly about the DB support</w:t>
-      </w:r>
-      <w:r>
-        <w:t xml:space="preserve"> for controller.</w:t>
-      </w:r>
-    </w:p>
-    <w:p>
-      <w:pPr>
-        <w:pStyle w:val="ListParagraph"/>
-        <w:ind w:left="780" w:firstLineChars="0" w:firstLine="0"/>
-      </w:pPr>
-      <w:r>
-        <w:t xml:space="preserve"> </w:t>
-      </w:r>
-    </w:p>
-    <w:p>
-      <w:pPr>
-        <w:pStyle w:val="ListParagraph"/>
+        <w:pStyle w:val="a4"/>
+        <w:ind w:left="360" w:firstLineChars="0" w:firstLine="0"/>
+      </w:pPr>
+    </w:p>
+    <w:p>
+      <w:pPr>
+        <w:pStyle w:val="a4"/>
         <w:numPr>
           <w:ilvl w:val="0"/>
           <w:numId w:val="1"/>
@@ -619,274 +1256,10 @@
         <w:ind w:firstLineChars="0"/>
       </w:pPr>
       <w:r>
-        <w:rPr>
-          <w:rFonts w:hint="eastAsia"/>
-        </w:rPr>
-        <w:t>Modeling</w:t>
-      </w:r>
-    </w:p>
-    <w:p>
-      <w:pPr>
-        <w:pStyle w:val="ListParagraph"/>
-        <w:numPr>
-          <w:ilvl w:val="1"/>
-          <w:numId w:val="1"/>
-        </w:numPr>
-        <w:ind w:firstLineChars="0"/>
-      </w:pPr>
-      <w:r>
-        <w:t>Modeling the path establishment processing</w:t>
-      </w:r>
-    </w:p>
-    <w:p>
-      <w:pPr>
-        <w:pStyle w:val="ListParagraph"/>
-        <w:ind w:left="840" w:firstLineChars="0" w:firstLine="0"/>
-      </w:pPr>
-      <w:r>
-        <w:t xml:space="preserve">Explain the general signaling communication </w:t>
-      </w:r>
-      <w:proofErr w:type="gramStart"/>
-      <w:r>
-        <w:t>architecture(</w:t>
-      </w:r>
-      <w:proofErr w:type="gramEnd"/>
-      <w:r>
-        <w:t>amongst Data-Control-DB) we are going to analyze, and Signaling Time Diagram.</w:t>
-      </w:r>
-    </w:p>
-    <w:p>
-      <w:pPr>
-        <w:pStyle w:val="ListParagraph"/>
-        <w:numPr>
-          <w:ilvl w:val="1"/>
-          <w:numId w:val="1"/>
-        </w:numPr>
-        <w:ind w:firstLineChars="0"/>
-      </w:pPr>
-      <w:r>
-        <w:t>Modeling by Task Graphs</w:t>
-      </w:r>
-    </w:p>
-    <w:p>
-      <w:pPr>
-        <w:pStyle w:val="ListParagraph"/>
-        <w:ind w:left="840" w:firstLineChars="0" w:firstLine="0"/>
-      </w:pPr>
-      <w:r>
-        <w:t>Apply the task representation to the general model, and introduce queueing system to describe the sub system of each abstracted task. Then introduce the Task Graph Reduction method.</w:t>
-      </w:r>
-    </w:p>
-    <w:p>
-      <w:pPr>
-        <w:pStyle w:val="ListParagraph"/>
-        <w:ind w:left="840" w:firstLineChars="0" w:firstLine="0"/>
-      </w:pPr>
-    </w:p>
-    <w:p>
-      <w:pPr>
-        <w:pStyle w:val="ListParagraph"/>
-        <w:numPr>
-          <w:ilvl w:val="1"/>
-          <w:numId w:val="1"/>
-        </w:numPr>
-        <w:ind w:firstLineChars="0"/>
-      </w:pPr>
-      <w:r>
-        <w:t>Modeling Parameter</w:t>
-      </w:r>
-    </w:p>
-    <w:p>
-      <w:pPr>
-        <w:pStyle w:val="ListParagraph"/>
-        <w:ind w:left="840" w:firstLineChars="0" w:firstLine="0"/>
-      </w:pPr>
-      <w:r>
-        <w:t xml:space="preserve">Explain the parameter assumption for tasks and input, may combined with </w:t>
-      </w:r>
-      <w:proofErr w:type="spellStart"/>
-      <w:r>
-        <w:t>QoS</w:t>
-      </w:r>
-      <w:proofErr w:type="spellEnd"/>
-      <w:r>
-        <w:t xml:space="preserve"> etc.</w:t>
-      </w:r>
-    </w:p>
-    <w:p/>
-    <w:p>
-      <w:pPr>
-        <w:pStyle w:val="ListParagraph"/>
-        <w:numPr>
-          <w:ilvl w:val="0"/>
-          <w:numId w:val="1"/>
-        </w:numPr>
-        <w:ind w:firstLineChars="0"/>
-      </w:pPr>
-      <w:r>
-        <w:rPr>
-          <w:rFonts w:hint="eastAsia"/>
-        </w:rPr>
-        <w:t>Performance Analysis</w:t>
-      </w:r>
-    </w:p>
-    <w:p>
-      <w:pPr>
-        <w:pStyle w:val="ListParagraph"/>
-        <w:numPr>
-          <w:ilvl w:val="1"/>
-          <w:numId w:val="1"/>
-        </w:numPr>
-        <w:ind w:firstLineChars="0"/>
-      </w:pPr>
-      <w:r>
-        <w:t>Mathematical performance analysis</w:t>
-      </w:r>
-    </w:p>
-    <w:p>
-      <w:pPr>
-        <w:pStyle w:val="ListParagraph"/>
-        <w:ind w:left="840" w:firstLineChars="0" w:firstLine="0"/>
-      </w:pPr>
-      <w:r>
-        <w:t xml:space="preserve">Mainly about </w:t>
-      </w:r>
-      <w:r>
-        <w:t xml:space="preserve">the mathematical </w:t>
-      </w:r>
-      <w:r>
-        <w:t>derivation</w:t>
-      </w:r>
-      <w:r>
-        <w:t xml:space="preserve"> of 1</w:t>
-      </w:r>
-      <w:r>
-        <w:rPr>
-          <w:vertAlign w:val="superscript"/>
-        </w:rPr>
-        <w:t>st</w:t>
-      </w:r>
-      <w:r>
-        <w:t xml:space="preserve"> and 2</w:t>
-      </w:r>
-      <w:r>
-        <w:rPr>
-          <w:vertAlign w:val="superscript"/>
-        </w:rPr>
-        <w:t>nd</w:t>
-      </w:r>
-      <w:r>
-        <w:t xml:space="preserve"> moment of task’s sub model (M/G/1)</w:t>
-      </w:r>
-    </w:p>
-    <w:p>
-      <w:pPr>
-        <w:pStyle w:val="ListParagraph"/>
-        <w:ind w:left="840" w:firstLineChars="0" w:firstLine="0"/>
-      </w:pPr>
-      <w:r>
-        <w:t>D</w:t>
-      </w:r>
-      <w:r>
-        <w:t>erivation</w:t>
-      </w:r>
-      <w:r>
-        <w:t xml:space="preserve"> of Task Graph Reduction applied on the general model to get the final virtual task node.</w:t>
-      </w:r>
-    </w:p>
-    <w:p>
-      <w:pPr>
-        <w:pStyle w:val="ListParagraph"/>
-        <w:ind w:left="840" w:firstLineChars="0" w:firstLine="0"/>
-      </w:pPr>
-      <w:r>
-        <w:t>Briefly explain the code implement</w:t>
-      </w:r>
-    </w:p>
-    <w:p>
-      <w:pPr>
-        <w:pStyle w:val="ListParagraph"/>
-        <w:numPr>
-          <w:ilvl w:val="1"/>
-          <w:numId w:val="1"/>
-        </w:numPr>
-        <w:ind w:firstLineChars="0"/>
-      </w:pPr>
-      <w:r>
-        <w:t>Simulation Techniques</w:t>
-      </w:r>
-    </w:p>
-    <w:p>
-      <w:pPr>
-        <w:pStyle w:val="ListParagraph"/>
-        <w:ind w:left="840" w:firstLineChars="0" w:firstLine="0"/>
-      </w:pPr>
-      <w:r>
-        <w:t xml:space="preserve">Briefly introduce the </w:t>
-      </w:r>
-      <w:proofErr w:type="spellStart"/>
-      <w:r>
-        <w:t>SimLib</w:t>
-      </w:r>
-      <w:proofErr w:type="spellEnd"/>
-    </w:p>
-    <w:p>
-      <w:pPr>
-        <w:pStyle w:val="ListParagraph"/>
-        <w:ind w:left="840" w:firstLineChars="0" w:firstLine="0"/>
-      </w:pPr>
-      <w:r>
-        <w:t>Explain how the model been map into Simulation system and the code implement.</w:t>
-      </w:r>
-    </w:p>
-    <w:p>
-      <w:pPr>
-        <w:pStyle w:val="ListParagraph"/>
-        <w:ind w:left="840" w:firstLineChars="0" w:firstLine="0"/>
-      </w:pPr>
-    </w:p>
-    <w:p>
-      <w:pPr>
-        <w:pStyle w:val="ListParagraph"/>
-        <w:numPr>
-          <w:ilvl w:val="0"/>
-          <w:numId w:val="1"/>
-        </w:numPr>
-        <w:ind w:firstLineChars="0"/>
-      </w:pPr>
-      <w:r>
-        <w:rPr>
-          <w:rFonts w:hint="eastAsia"/>
-        </w:rPr>
-        <w:t>Results</w:t>
-      </w:r>
-    </w:p>
-    <w:p>
-      <w:pPr>
-        <w:pStyle w:val="ListParagraph"/>
-        <w:ind w:left="360" w:firstLineChars="0" w:firstLine="0"/>
-      </w:pPr>
-      <w:r>
-        <w:t>Compare the results from analytical implement and simulation</w:t>
-      </w:r>
-    </w:p>
-    <w:p>
-      <w:pPr>
-        <w:pStyle w:val="ListParagraph"/>
-        <w:ind w:left="360" w:firstLineChars="0" w:firstLine="0"/>
-      </w:pPr>
-    </w:p>
-    <w:p>
-      <w:pPr>
-        <w:pStyle w:val="ListParagraph"/>
-        <w:numPr>
-          <w:ilvl w:val="0"/>
-          <w:numId w:val="1"/>
-        </w:numPr>
-        <w:ind w:firstLineChars="0"/>
-      </w:pPr>
-      <w:r>
         <w:t>Conclusion</w:t>
+      </w:r>
+      <w:r>
+        <w:t>s and Future work</w:t>
       </w:r>
     </w:p>
     <w:p>
@@ -947,7 +1320,7 @@
 
 <file path=word/numbering.xml><?xml version="1.0" encoding="utf-8"?>
 <w:numbering xmlns:wpc="http://schemas.microsoft.com/office/word/2010/wordprocessingCanvas" xmlns:mc="http://schemas.openxmlformats.org/markup-compatibility/2006" xmlns:o="urn:schemas-microsoft-com:office:office" xmlns:r="http://schemas.openxmlformats.org/officeDocument/2006/relationships" xmlns:m="http://schemas.openxmlformats.org/officeDocument/2006/math" xmlns:v="urn:schemas-microsoft-com:vml" xmlns:wp14="http://schemas.microsoft.com/office/word/2010/wordprocessingDrawing" xmlns:wp="http://schemas.openxmlformats.org/drawingml/2006/wordprocessingDrawing" xmlns:w10="urn:schemas-microsoft-com:office:word" xmlns:w="http://schemas.openxmlformats.org/wordprocessingml/2006/main" xmlns:w14="http://schemas.microsoft.com/office/word/2010/wordml" xmlns:w15="http://schemas.microsoft.com/office/word/2012/wordml" xmlns:wpg="http://schemas.microsoft.com/office/word/2010/wordprocessingGroup" xmlns:wpi="http://schemas.microsoft.com/office/word/2010/wordprocessingInk" xmlns:wne="http://schemas.microsoft.com/office/word/2006/wordml" xmlns:wps="http://schemas.microsoft.com/office/word/2010/wordprocessingShape" mc:Ignorable="w14 w15 wp14">
-  <w:abstractNum w:abstractNumId="0" w15:restartNumberingAfterBreak="0">
+  <w:abstractNum w:abstractNumId="0">
     <w:nsid w:val="00F024C4"/>
     <w:multiLevelType w:val="hybridMultilevel"/>
     <w:tmpl w:val="EA9E756A"/>
@@ -1036,7 +1409,96 @@
       </w:pPr>
     </w:lvl>
   </w:abstractNum>
-  <w:abstractNum w:abstractNumId="1" w15:restartNumberingAfterBreak="0">
+  <w:abstractNum w:abstractNumId="1">
+    <w:nsid w:val="36B31E92"/>
+    <w:multiLevelType w:val="hybridMultilevel"/>
+    <w:tmpl w:val="C9CC3C52"/>
+    <w:lvl w:ilvl="0" w:tplc="D9C0321C">
+      <w:start w:val="1"/>
+      <w:numFmt w:val="decimal"/>
+      <w:lvlText w:val="%1)"/>
+      <w:lvlJc w:val="left"/>
+      <w:pPr>
+        <w:ind w:left="1920" w:hanging="360"/>
+      </w:pPr>
+      <w:rPr>
+        <w:rFonts w:hint="default"/>
+      </w:rPr>
+    </w:lvl>
+    <w:lvl w:ilvl="1" w:tplc="04090019" w:tentative="1">
+      <w:start w:val="1"/>
+      <w:numFmt w:val="lowerLetter"/>
+      <w:lvlText w:val="%2)"/>
+      <w:lvlJc w:val="left"/>
+      <w:pPr>
+        <w:ind w:left="2400" w:hanging="420"/>
+      </w:pPr>
+    </w:lvl>
+    <w:lvl w:ilvl="2" w:tplc="0409001B" w:tentative="1">
+      <w:start w:val="1"/>
+      <w:numFmt w:val="lowerRoman"/>
+      <w:lvlText w:val="%3."/>
+      <w:lvlJc w:val="right"/>
+      <w:pPr>
+        <w:ind w:left="2820" w:hanging="420"/>
+      </w:pPr>
+    </w:lvl>
+    <w:lvl w:ilvl="3" w:tplc="0409000F" w:tentative="1">
+      <w:start w:val="1"/>
+      <w:numFmt w:val="decimal"/>
+      <w:lvlText w:val="%4."/>
+      <w:lvlJc w:val="left"/>
+      <w:pPr>
+        <w:ind w:left="3240" w:hanging="420"/>
+      </w:pPr>
+    </w:lvl>
+    <w:lvl w:ilvl="4" w:tplc="04090019" w:tentative="1">
+      <w:start w:val="1"/>
+      <w:numFmt w:val="lowerLetter"/>
+      <w:lvlText w:val="%5)"/>
+      <w:lvlJc w:val="left"/>
+      <w:pPr>
+        <w:ind w:left="3660" w:hanging="420"/>
+      </w:pPr>
+    </w:lvl>
+    <w:lvl w:ilvl="5" w:tplc="0409001B" w:tentative="1">
+      <w:start w:val="1"/>
+      <w:numFmt w:val="lowerRoman"/>
+      <w:lvlText w:val="%6."/>
+      <w:lvlJc w:val="right"/>
+      <w:pPr>
+        <w:ind w:left="4080" w:hanging="420"/>
+      </w:pPr>
+    </w:lvl>
+    <w:lvl w:ilvl="6" w:tplc="0409000F" w:tentative="1">
+      <w:start w:val="1"/>
+      <w:numFmt w:val="decimal"/>
+      <w:lvlText w:val="%7."/>
+      <w:lvlJc w:val="left"/>
+      <w:pPr>
+        <w:ind w:left="4500" w:hanging="420"/>
+      </w:pPr>
+    </w:lvl>
+    <w:lvl w:ilvl="7" w:tplc="04090019" w:tentative="1">
+      <w:start w:val="1"/>
+      <w:numFmt w:val="lowerLetter"/>
+      <w:lvlText w:val="%8)"/>
+      <w:lvlJc w:val="left"/>
+      <w:pPr>
+        <w:ind w:left="4920" w:hanging="420"/>
+      </w:pPr>
+    </w:lvl>
+    <w:lvl w:ilvl="8" w:tplc="0409001B" w:tentative="1">
+      <w:start w:val="1"/>
+      <w:numFmt w:val="lowerRoman"/>
+      <w:lvlText w:val="%9."/>
+      <w:lvlJc w:val="right"/>
+      <w:pPr>
+        <w:ind w:left="5340" w:hanging="420"/>
+      </w:pPr>
+    </w:lvl>
+  </w:abstractNum>
+  <w:abstractNum w:abstractNumId="2">
     <w:nsid w:val="3C3D4298"/>
     <w:multiLevelType w:val="hybridMultilevel"/>
     <w:tmpl w:val="C720B00E"/>
@@ -1125,7 +1587,96 @@
       </w:pPr>
     </w:lvl>
   </w:abstractNum>
-  <w:abstractNum w:abstractNumId="2" w15:restartNumberingAfterBreak="0">
+  <w:abstractNum w:abstractNumId="3">
+    <w:nsid w:val="3FE87847"/>
+    <w:multiLevelType w:val="hybridMultilevel"/>
+    <w:tmpl w:val="2834C348"/>
+    <w:lvl w:ilvl="0" w:tplc="2F8684F4">
+      <w:start w:val="1"/>
+      <w:numFmt w:val="decimal"/>
+      <w:lvlText w:val="%1)"/>
+      <w:lvlJc w:val="left"/>
+      <w:pPr>
+        <w:ind w:left="1920" w:hanging="360"/>
+      </w:pPr>
+      <w:rPr>
+        <w:rFonts w:hint="default"/>
+      </w:rPr>
+    </w:lvl>
+    <w:lvl w:ilvl="1" w:tplc="04090019" w:tentative="1">
+      <w:start w:val="1"/>
+      <w:numFmt w:val="lowerLetter"/>
+      <w:lvlText w:val="%2)"/>
+      <w:lvlJc w:val="left"/>
+      <w:pPr>
+        <w:ind w:left="2400" w:hanging="420"/>
+      </w:pPr>
+    </w:lvl>
+    <w:lvl w:ilvl="2" w:tplc="0409001B" w:tentative="1">
+      <w:start w:val="1"/>
+      <w:numFmt w:val="lowerRoman"/>
+      <w:lvlText w:val="%3."/>
+      <w:lvlJc w:val="right"/>
+      <w:pPr>
+        <w:ind w:left="2820" w:hanging="420"/>
+      </w:pPr>
+    </w:lvl>
+    <w:lvl w:ilvl="3" w:tplc="0409000F" w:tentative="1">
+      <w:start w:val="1"/>
+      <w:numFmt w:val="decimal"/>
+      <w:lvlText w:val="%4."/>
+      <w:lvlJc w:val="left"/>
+      <w:pPr>
+        <w:ind w:left="3240" w:hanging="420"/>
+      </w:pPr>
+    </w:lvl>
+    <w:lvl w:ilvl="4" w:tplc="04090019" w:tentative="1">
+      <w:start w:val="1"/>
+      <w:numFmt w:val="lowerLetter"/>
+      <w:lvlText w:val="%5)"/>
+      <w:lvlJc w:val="left"/>
+      <w:pPr>
+        <w:ind w:left="3660" w:hanging="420"/>
+      </w:pPr>
+    </w:lvl>
+    <w:lvl w:ilvl="5" w:tplc="0409001B" w:tentative="1">
+      <w:start w:val="1"/>
+      <w:numFmt w:val="lowerRoman"/>
+      <w:lvlText w:val="%6."/>
+      <w:lvlJc w:val="right"/>
+      <w:pPr>
+        <w:ind w:left="4080" w:hanging="420"/>
+      </w:pPr>
+    </w:lvl>
+    <w:lvl w:ilvl="6" w:tplc="0409000F" w:tentative="1">
+      <w:start w:val="1"/>
+      <w:numFmt w:val="decimal"/>
+      <w:lvlText w:val="%7."/>
+      <w:lvlJc w:val="left"/>
+      <w:pPr>
+        <w:ind w:left="4500" w:hanging="420"/>
+      </w:pPr>
+    </w:lvl>
+    <w:lvl w:ilvl="7" w:tplc="04090019" w:tentative="1">
+      <w:start w:val="1"/>
+      <w:numFmt w:val="lowerLetter"/>
+      <w:lvlText w:val="%8)"/>
+      <w:lvlJc w:val="left"/>
+      <w:pPr>
+        <w:ind w:left="4920" w:hanging="420"/>
+      </w:pPr>
+    </w:lvl>
+    <w:lvl w:ilvl="8" w:tplc="0409001B" w:tentative="1">
+      <w:start w:val="1"/>
+      <w:numFmt w:val="lowerRoman"/>
+      <w:lvlText w:val="%9."/>
+      <w:lvlJc w:val="right"/>
+      <w:pPr>
+        <w:ind w:left="5340" w:hanging="420"/>
+      </w:pPr>
+    </w:lvl>
+  </w:abstractNum>
+  <w:abstractNum w:abstractNumId="4">
     <w:nsid w:val="3FF90418"/>
     <w:multiLevelType w:val="multilevel"/>
     <w:tmpl w:val="BC94F39C"/>
@@ -1246,7 +1797,185 @@
       </w:rPr>
     </w:lvl>
   </w:abstractNum>
-  <w:abstractNum w:abstractNumId="3" w15:restartNumberingAfterBreak="0">
+  <w:abstractNum w:abstractNumId="5">
+    <w:nsid w:val="57714D34"/>
+    <w:multiLevelType w:val="hybridMultilevel"/>
+    <w:tmpl w:val="96140258"/>
+    <w:lvl w:ilvl="0" w:tplc="8FFEB086">
+      <w:start w:val="1"/>
+      <w:numFmt w:val="decimal"/>
+      <w:lvlText w:val="%1)"/>
+      <w:lvlJc w:val="left"/>
+      <w:pPr>
+        <w:ind w:left="720" w:hanging="360"/>
+      </w:pPr>
+      <w:rPr>
+        <w:rFonts w:hint="default"/>
+      </w:rPr>
+    </w:lvl>
+    <w:lvl w:ilvl="1" w:tplc="04090019" w:tentative="1">
+      <w:start w:val="1"/>
+      <w:numFmt w:val="lowerLetter"/>
+      <w:lvlText w:val="%2)"/>
+      <w:lvlJc w:val="left"/>
+      <w:pPr>
+        <w:ind w:left="1200" w:hanging="420"/>
+      </w:pPr>
+    </w:lvl>
+    <w:lvl w:ilvl="2" w:tplc="0409001B" w:tentative="1">
+      <w:start w:val="1"/>
+      <w:numFmt w:val="lowerRoman"/>
+      <w:lvlText w:val="%3."/>
+      <w:lvlJc w:val="right"/>
+      <w:pPr>
+        <w:ind w:left="1620" w:hanging="420"/>
+      </w:pPr>
+    </w:lvl>
+    <w:lvl w:ilvl="3" w:tplc="0409000F" w:tentative="1">
+      <w:start w:val="1"/>
+      <w:numFmt w:val="decimal"/>
+      <w:lvlText w:val="%4."/>
+      <w:lvlJc w:val="left"/>
+      <w:pPr>
+        <w:ind w:left="2040" w:hanging="420"/>
+      </w:pPr>
+    </w:lvl>
+    <w:lvl w:ilvl="4" w:tplc="04090019" w:tentative="1">
+      <w:start w:val="1"/>
+      <w:numFmt w:val="lowerLetter"/>
+      <w:lvlText w:val="%5)"/>
+      <w:lvlJc w:val="left"/>
+      <w:pPr>
+        <w:ind w:left="2460" w:hanging="420"/>
+      </w:pPr>
+    </w:lvl>
+    <w:lvl w:ilvl="5" w:tplc="0409001B" w:tentative="1">
+      <w:start w:val="1"/>
+      <w:numFmt w:val="lowerRoman"/>
+      <w:lvlText w:val="%6."/>
+      <w:lvlJc w:val="right"/>
+      <w:pPr>
+        <w:ind w:left="2880" w:hanging="420"/>
+      </w:pPr>
+    </w:lvl>
+    <w:lvl w:ilvl="6" w:tplc="0409000F" w:tentative="1">
+      <w:start w:val="1"/>
+      <w:numFmt w:val="decimal"/>
+      <w:lvlText w:val="%7."/>
+      <w:lvlJc w:val="left"/>
+      <w:pPr>
+        <w:ind w:left="3300" w:hanging="420"/>
+      </w:pPr>
+    </w:lvl>
+    <w:lvl w:ilvl="7" w:tplc="04090019" w:tentative="1">
+      <w:start w:val="1"/>
+      <w:numFmt w:val="lowerLetter"/>
+      <w:lvlText w:val="%8)"/>
+      <w:lvlJc w:val="left"/>
+      <w:pPr>
+        <w:ind w:left="3720" w:hanging="420"/>
+      </w:pPr>
+    </w:lvl>
+    <w:lvl w:ilvl="8" w:tplc="0409001B" w:tentative="1">
+      <w:start w:val="1"/>
+      <w:numFmt w:val="lowerRoman"/>
+      <w:lvlText w:val="%9."/>
+      <w:lvlJc w:val="right"/>
+      <w:pPr>
+        <w:ind w:left="4140" w:hanging="420"/>
+      </w:pPr>
+    </w:lvl>
+  </w:abstractNum>
+  <w:abstractNum w:abstractNumId="6">
+    <w:nsid w:val="5B6B6885"/>
+    <w:multiLevelType w:val="hybridMultilevel"/>
+    <w:tmpl w:val="8DB60D02"/>
+    <w:lvl w:ilvl="0" w:tplc="4702A620">
+      <w:start w:val="1"/>
+      <w:numFmt w:val="decimal"/>
+      <w:lvlText w:val="%1)"/>
+      <w:lvlJc w:val="left"/>
+      <w:pPr>
+        <w:ind w:left="1920" w:hanging="360"/>
+      </w:pPr>
+      <w:rPr>
+        <w:rFonts w:hint="default"/>
+      </w:rPr>
+    </w:lvl>
+    <w:lvl w:ilvl="1" w:tplc="04090019" w:tentative="1">
+      <w:start w:val="1"/>
+      <w:numFmt w:val="lowerLetter"/>
+      <w:lvlText w:val="%2)"/>
+      <w:lvlJc w:val="left"/>
+      <w:pPr>
+        <w:ind w:left="2400" w:hanging="420"/>
+      </w:pPr>
+    </w:lvl>
+    <w:lvl w:ilvl="2" w:tplc="0409001B" w:tentative="1">
+      <w:start w:val="1"/>
+      <w:numFmt w:val="lowerRoman"/>
+      <w:lvlText w:val="%3."/>
+      <w:lvlJc w:val="right"/>
+      <w:pPr>
+        <w:ind w:left="2820" w:hanging="420"/>
+      </w:pPr>
+    </w:lvl>
+    <w:lvl w:ilvl="3" w:tplc="0409000F" w:tentative="1">
+      <w:start w:val="1"/>
+      <w:numFmt w:val="decimal"/>
+      <w:lvlText w:val="%4."/>
+      <w:lvlJc w:val="left"/>
+      <w:pPr>
+        <w:ind w:left="3240" w:hanging="420"/>
+      </w:pPr>
+    </w:lvl>
+    <w:lvl w:ilvl="4" w:tplc="04090019" w:tentative="1">
+      <w:start w:val="1"/>
+      <w:numFmt w:val="lowerLetter"/>
+      <w:lvlText w:val="%5)"/>
+      <w:lvlJc w:val="left"/>
+      <w:pPr>
+        <w:ind w:left="3660" w:hanging="420"/>
+      </w:pPr>
+    </w:lvl>
+    <w:lvl w:ilvl="5" w:tplc="0409001B" w:tentative="1">
+      <w:start w:val="1"/>
+      <w:numFmt w:val="lowerRoman"/>
+      <w:lvlText w:val="%6."/>
+      <w:lvlJc w:val="right"/>
+      <w:pPr>
+        <w:ind w:left="4080" w:hanging="420"/>
+      </w:pPr>
+    </w:lvl>
+    <w:lvl w:ilvl="6" w:tplc="0409000F" w:tentative="1">
+      <w:start w:val="1"/>
+      <w:numFmt w:val="decimal"/>
+      <w:lvlText w:val="%7."/>
+      <w:lvlJc w:val="left"/>
+      <w:pPr>
+        <w:ind w:left="4500" w:hanging="420"/>
+      </w:pPr>
+    </w:lvl>
+    <w:lvl w:ilvl="7" w:tplc="04090019" w:tentative="1">
+      <w:start w:val="1"/>
+      <w:numFmt w:val="lowerLetter"/>
+      <w:lvlText w:val="%8)"/>
+      <w:lvlJc w:val="left"/>
+      <w:pPr>
+        <w:ind w:left="4920" w:hanging="420"/>
+      </w:pPr>
+    </w:lvl>
+    <w:lvl w:ilvl="8" w:tplc="0409001B" w:tentative="1">
+      <w:start w:val="1"/>
+      <w:numFmt w:val="lowerRoman"/>
+      <w:lvlText w:val="%9."/>
+      <w:lvlJc w:val="right"/>
+      <w:pPr>
+        <w:ind w:left="5340" w:hanging="420"/>
+      </w:pPr>
+    </w:lvl>
+  </w:abstractNum>
+  <w:abstractNum w:abstractNumId="7">
     <w:nsid w:val="6EC54C4A"/>
     <w:multiLevelType w:val="hybridMultilevel"/>
     <w:tmpl w:val="E7E26816"/>
@@ -1335,7 +2064,185 @@
       </w:pPr>
     </w:lvl>
   </w:abstractNum>
-  <w:abstractNum w:abstractNumId="4" w15:restartNumberingAfterBreak="0">
+  <w:abstractNum w:abstractNumId="8">
+    <w:nsid w:val="70595537"/>
+    <w:multiLevelType w:val="hybridMultilevel"/>
+    <w:tmpl w:val="79D66CB8"/>
+    <w:lvl w:ilvl="0" w:tplc="5446570A">
+      <w:start w:val="1"/>
+      <w:numFmt w:val="decimal"/>
+      <w:lvlText w:val="%1)"/>
+      <w:lvlJc w:val="left"/>
+      <w:pPr>
+        <w:ind w:left="1920" w:hanging="360"/>
+      </w:pPr>
+      <w:rPr>
+        <w:rFonts w:hint="default"/>
+      </w:rPr>
+    </w:lvl>
+    <w:lvl w:ilvl="1" w:tplc="04090019" w:tentative="1">
+      <w:start w:val="1"/>
+      <w:numFmt w:val="lowerLetter"/>
+      <w:lvlText w:val="%2)"/>
+      <w:lvlJc w:val="left"/>
+      <w:pPr>
+        <w:ind w:left="2400" w:hanging="420"/>
+      </w:pPr>
+    </w:lvl>
+    <w:lvl w:ilvl="2" w:tplc="0409001B" w:tentative="1">
+      <w:start w:val="1"/>
+      <w:numFmt w:val="lowerRoman"/>
+      <w:lvlText w:val="%3."/>
+      <w:lvlJc w:val="right"/>
+      <w:pPr>
+        <w:ind w:left="2820" w:hanging="420"/>
+      </w:pPr>
+    </w:lvl>
+    <w:lvl w:ilvl="3" w:tplc="0409000F" w:tentative="1">
+      <w:start w:val="1"/>
+      <w:numFmt w:val="decimal"/>
+      <w:lvlText w:val="%4."/>
+      <w:lvlJc w:val="left"/>
+      <w:pPr>
+        <w:ind w:left="3240" w:hanging="420"/>
+      </w:pPr>
+    </w:lvl>
+    <w:lvl w:ilvl="4" w:tplc="04090019" w:tentative="1">
+      <w:start w:val="1"/>
+      <w:numFmt w:val="lowerLetter"/>
+      <w:lvlText w:val="%5)"/>
+      <w:lvlJc w:val="left"/>
+      <w:pPr>
+        <w:ind w:left="3660" w:hanging="420"/>
+      </w:pPr>
+    </w:lvl>
+    <w:lvl w:ilvl="5" w:tplc="0409001B" w:tentative="1">
+      <w:start w:val="1"/>
+      <w:numFmt w:val="lowerRoman"/>
+      <w:lvlText w:val="%6."/>
+      <w:lvlJc w:val="right"/>
+      <w:pPr>
+        <w:ind w:left="4080" w:hanging="420"/>
+      </w:pPr>
+    </w:lvl>
+    <w:lvl w:ilvl="6" w:tplc="0409000F" w:tentative="1">
+      <w:start w:val="1"/>
+      <w:numFmt w:val="decimal"/>
+      <w:lvlText w:val="%7."/>
+      <w:lvlJc w:val="left"/>
+      <w:pPr>
+        <w:ind w:left="4500" w:hanging="420"/>
+      </w:pPr>
+    </w:lvl>
+    <w:lvl w:ilvl="7" w:tplc="04090019" w:tentative="1">
+      <w:start w:val="1"/>
+      <w:numFmt w:val="lowerLetter"/>
+      <w:lvlText w:val="%8)"/>
+      <w:lvlJc w:val="left"/>
+      <w:pPr>
+        <w:ind w:left="4920" w:hanging="420"/>
+      </w:pPr>
+    </w:lvl>
+    <w:lvl w:ilvl="8" w:tplc="0409001B" w:tentative="1">
+      <w:start w:val="1"/>
+      <w:numFmt w:val="lowerRoman"/>
+      <w:lvlText w:val="%9."/>
+      <w:lvlJc w:val="right"/>
+      <w:pPr>
+        <w:ind w:left="5340" w:hanging="420"/>
+      </w:pPr>
+    </w:lvl>
+  </w:abstractNum>
+  <w:abstractNum w:abstractNumId="9">
+    <w:nsid w:val="74A81967"/>
+    <w:multiLevelType w:val="hybridMultilevel"/>
+    <w:tmpl w:val="54605F06"/>
+    <w:lvl w:ilvl="0" w:tplc="26E44E46">
+      <w:start w:val="1"/>
+      <w:numFmt w:val="decimal"/>
+      <w:lvlText w:val="%1)"/>
+      <w:lvlJc w:val="left"/>
+      <w:pPr>
+        <w:ind w:left="1920" w:hanging="360"/>
+      </w:pPr>
+      <w:rPr>
+        <w:rFonts w:hint="default"/>
+      </w:rPr>
+    </w:lvl>
+    <w:lvl w:ilvl="1" w:tplc="04090019" w:tentative="1">
+      <w:start w:val="1"/>
+      <w:numFmt w:val="lowerLetter"/>
+      <w:lvlText w:val="%2)"/>
+      <w:lvlJc w:val="left"/>
+      <w:pPr>
+        <w:ind w:left="2400" w:hanging="420"/>
+      </w:pPr>
+    </w:lvl>
+    <w:lvl w:ilvl="2" w:tplc="0409001B" w:tentative="1">
+      <w:start w:val="1"/>
+      <w:numFmt w:val="lowerRoman"/>
+      <w:lvlText w:val="%3."/>
+      <w:lvlJc w:val="right"/>
+      <w:pPr>
+        <w:ind w:left="2820" w:hanging="420"/>
+      </w:pPr>
+    </w:lvl>
+    <w:lvl w:ilvl="3" w:tplc="0409000F" w:tentative="1">
+      <w:start w:val="1"/>
+      <w:numFmt w:val="decimal"/>
+      <w:lvlText w:val="%4."/>
+      <w:lvlJc w:val="left"/>
+      <w:pPr>
+        <w:ind w:left="3240" w:hanging="420"/>
+      </w:pPr>
+    </w:lvl>
+    <w:lvl w:ilvl="4" w:tplc="04090019" w:tentative="1">
+      <w:start w:val="1"/>
+      <w:numFmt w:val="lowerLetter"/>
+      <w:lvlText w:val="%5)"/>
+      <w:lvlJc w:val="left"/>
+      <w:pPr>
+        <w:ind w:left="3660" w:hanging="420"/>
+      </w:pPr>
+    </w:lvl>
+    <w:lvl w:ilvl="5" w:tplc="0409001B" w:tentative="1">
+      <w:start w:val="1"/>
+      <w:numFmt w:val="lowerRoman"/>
+      <w:lvlText w:val="%6."/>
+      <w:lvlJc w:val="right"/>
+      <w:pPr>
+        <w:ind w:left="4080" w:hanging="420"/>
+      </w:pPr>
+    </w:lvl>
+    <w:lvl w:ilvl="6" w:tplc="0409000F" w:tentative="1">
+      <w:start w:val="1"/>
+      <w:numFmt w:val="decimal"/>
+      <w:lvlText w:val="%7."/>
+      <w:lvlJc w:val="left"/>
+      <w:pPr>
+        <w:ind w:left="4500" w:hanging="420"/>
+      </w:pPr>
+    </w:lvl>
+    <w:lvl w:ilvl="7" w:tplc="04090019" w:tentative="1">
+      <w:start w:val="1"/>
+      <w:numFmt w:val="lowerLetter"/>
+      <w:lvlText w:val="%8)"/>
+      <w:lvlJc w:val="left"/>
+      <w:pPr>
+        <w:ind w:left="4920" w:hanging="420"/>
+      </w:pPr>
+    </w:lvl>
+    <w:lvl w:ilvl="8" w:tplc="0409001B" w:tentative="1">
+      <w:start w:val="1"/>
+      <w:numFmt w:val="lowerRoman"/>
+      <w:lvlText w:val="%9."/>
+      <w:lvlJc w:val="right"/>
+      <w:pPr>
+        <w:ind w:left="5340" w:hanging="420"/>
+      </w:pPr>
+    </w:lvl>
+  </w:abstractNum>
+  <w:abstractNum w:abstractNumId="10">
     <w:nsid w:val="7AF56C56"/>
     <w:multiLevelType w:val="hybridMultilevel"/>
     <w:tmpl w:val="BB147D36"/>
@@ -1425,19 +2332,37 @@
     </w:lvl>
   </w:abstractNum>
   <w:num w:numId="1">
+    <w:abstractNumId w:val="4"/>
+  </w:num>
+  <w:num w:numId="2">
     <w:abstractNumId w:val="2"/>
   </w:num>
-  <w:num w:numId="2">
-    <w:abstractNumId w:val="1"/>
-  </w:num>
   <w:num w:numId="3">
-    <w:abstractNumId w:val="3"/>
+    <w:abstractNumId w:val="7"/>
   </w:num>
   <w:num w:numId="4">
     <w:abstractNumId w:val="0"/>
   </w:num>
   <w:num w:numId="5">
-    <w:abstractNumId w:val="4"/>
+    <w:abstractNumId w:val="10"/>
+  </w:num>
+  <w:num w:numId="6">
+    <w:abstractNumId w:val="8"/>
+  </w:num>
+  <w:num w:numId="7">
+    <w:abstractNumId w:val="9"/>
+  </w:num>
+  <w:num w:numId="8">
+    <w:abstractNumId w:val="6"/>
+  </w:num>
+  <w:num w:numId="9">
+    <w:abstractNumId w:val="1"/>
+  </w:num>
+  <w:num w:numId="10">
+    <w:abstractNumId w:val="3"/>
+  </w:num>
+  <w:num w:numId="11">
+    <w:abstractNumId w:val="5"/>
   </w:num>
 </w:numbering>
 </file>
@@ -1829,7 +2754,7 @@
     <w:lsdException w:name="List Table 6 Colorful Accent 6" w:uiPriority="51"/>
     <w:lsdException w:name="List Table 7 Colorful Accent 6" w:uiPriority="52"/>
   </w:latentStyles>
-  <w:style w:type="paragraph" w:default="1" w:styleId="Normal">
+  <w:style w:type="paragraph" w:default="1" w:styleId="a">
     <w:name w:val="Normal"/>
     <w:qFormat/>
     <w:pPr>
@@ -1837,13 +2762,13 @@
       <w:jc w:val="both"/>
     </w:pPr>
   </w:style>
-  <w:style w:type="character" w:default="1" w:styleId="DefaultParagraphFont">
+  <w:style w:type="character" w:default="1" w:styleId="a0">
     <w:name w:val="Default Paragraph Font"/>
     <w:uiPriority w:val="1"/>
     <w:semiHidden/>
     <w:unhideWhenUsed/>
   </w:style>
-  <w:style w:type="table" w:default="1" w:styleId="TableNormal">
+  <w:style w:type="table" w:default="1" w:styleId="a1">
     <w:name w:val="Normal Table"/>
     <w:uiPriority w:val="99"/>
     <w:semiHidden/>
@@ -1858,15 +2783,15 @@
       </w:tblCellMar>
     </w:tblPr>
   </w:style>
-  <w:style w:type="numbering" w:default="1" w:styleId="NoList">
+  <w:style w:type="numbering" w:default="1" w:styleId="a2">
     <w:name w:val="No List"/>
     <w:uiPriority w:val="99"/>
     <w:semiHidden/>
     <w:unhideWhenUsed/>
   </w:style>
-  <w:style w:type="character" w:styleId="Hyperlink">
+  <w:style w:type="character" w:styleId="a3">
     <w:name w:val="Hyperlink"/>
-    <w:basedOn w:val="DefaultParagraphFont"/>
+    <w:basedOn w:val="a0"/>
     <w:uiPriority w:val="99"/>
     <w:unhideWhenUsed/>
     <w:rsid w:val="00CC7534"/>
@@ -1875,9 +2800,9 @@
       <w:u w:val="single"/>
     </w:rPr>
   </w:style>
-  <w:style w:type="paragraph" w:styleId="ListParagraph">
+  <w:style w:type="paragraph" w:styleId="a4">
     <w:name w:val="List Paragraph"/>
-    <w:basedOn w:val="Normal"/>
+    <w:basedOn w:val="a"/>
     <w:uiPriority w:val="34"/>
     <w:qFormat/>
     <w:rsid w:val="006037E9"/>
@@ -2154,7 +3079,7 @@
 </file>
 
 <file path=customXml/itemProps1.xml><?xml version="1.0" encoding="utf-8"?>
-<ds:datastoreItem xmlns:ds="http://schemas.openxmlformats.org/officeDocument/2006/customXml" ds:itemID="{CDB04280-A0AB-4AD0-AB28-3726C339A693}">
+<ds:datastoreItem xmlns:ds="http://schemas.openxmlformats.org/officeDocument/2006/customXml" ds:itemID="{C515E158-5140-4D1B-8CBB-BB46487CD213}">
   <ds:schemaRefs>
     <ds:schemaRef ds:uri="http://schemas.openxmlformats.org/officeDocument/2006/bibliography"/>
   </ds:schemaRefs>

</xml_diff>